<commit_message>
edit project report, model, sql
</commit_message>
<xml_diff>
--- a/documents/01-05-lapkin-lyagusheva.docx
+++ b/documents/01-05-lapkin-lyagusheva.docx
@@ -91,7 +91,7 @@
       <w:pPr>
         <w:ind w:left="567"/>
       </w:pPr>
-      <w:permStart w:id="1142455102" w:edGrp="everyone"/>
+      <w:permStart w:id="1118265758" w:edGrp="everyone"/>
       <w:r>
         <w:t>Лапкин Михаил Ильич</w:t>
       </w:r>
@@ -106,7 +106,7 @@
       <w:r>
         <w:t>Лягушева Мария Алексеевна</w:t>
       </w:r>
-      <w:permEnd w:id="1142455102"/>
+      <w:permEnd w:id="1118265758"/>
     </w:p>
     <w:p>
       <w:pPr>
@@ -123,7 +123,7 @@
         </w:rPr>
         <w:t xml:space="preserve">студент группы </w:t>
       </w:r>
-      <w:permStart w:id="993598026" w:edGrp="everyone"/>
+      <w:permStart w:id="1555906522" w:edGrp="everyone"/>
       <w:r>
         <w:rPr>
           <w:sz w:val="24"/>
@@ -131,7 +131,7 @@
         </w:rPr>
         <w:t>0413</w:t>
       </w:r>
-      <w:permEnd w:id="993598026"/>
+      <w:permEnd w:id="1555906522"/>
     </w:p>
     <w:p>
       <w:pPr>
@@ -151,7 +151,7 @@
         </w:rPr>
         <w:t xml:space="preserve"> </w:t>
       </w:r>
-      <w:permStart w:id="286143027" w:edGrp="everyone"/>
+      <w:permStart w:id="577182585" w:edGrp="everyone"/>
       <w:r>
         <w:fldChar w:fldCharType="begin"/>
       </w:r>
@@ -179,7 +179,7 @@
       <w:r>
         <w:t>green.day.forever@mail.ru</w:t>
       </w:r>
-      <w:permEnd w:id="286143027"/>
+      <w:permEnd w:id="577182585"/>
     </w:p>
     <w:p>
       <w:pPr>
@@ -317,12 +317,12 @@
       <w:r>
         <w:t xml:space="preserve">Цель работы – </w:t>
       </w:r>
-      <w:permStart w:id="1469410076" w:edGrp="everyone"/>
+      <w:permStart w:id="1583484577" w:edGrp="everyone"/>
       <w:r>
         <w:t>разработка сетевой информационной системы для обмена вещами.</w:t>
       </w:r>
     </w:p>
-    <w:permEnd w:id="1469410076"/>
+    <w:permEnd w:id="1583484577"/>
     <w:p>
       <w:pPr>
         <w:pStyle w:val="2"/>
@@ -338,7 +338,7 @@
       </w:r>
     </w:p>
     <w:p>
-      <w:permStart w:id="606746638" w:edGrp="everyone"/>
+      <w:permStart w:id="1074487947" w:edGrp="everyone"/>
       <w:r>
         <w:t>На рисунке 1 показана концептуальная модель базы данных:</w:t>
       </w:r>
@@ -369,7 +369,7 @@
             <v:path o:extrusionok="f" gradientshapeok="t" o:connecttype="rect"/>
             <o:lock v:ext="edit" aspectratio="t"/>
           </v:shapetype>
-          <v:shape id="_x0000_i1025" type="#_x0000_t75" style="width:467.4pt;height:304.8pt">
+          <v:shape id="_x0000_i1027" type="#_x0000_t75" style="width:467.4pt;height:304.8pt">
             <v:imagedata r:id="rId8" o:title="ClassDiagram1"/>
           </v:shape>
         </w:pict>
@@ -404,7 +404,57 @@
         <w:t xml:space="preserve"> - Концептуальная модель базы данных </w:t>
       </w:r>
     </w:p>
-    <w:permEnd w:id="606746638"/>
+    <w:p>
+      <w:pPr>
+        <w:pStyle w:val="Text-Left"/>
+      </w:pPr>
+      <w:r>
+        <w:t>На рисунке 2 показана логическая модель базы данных:</w:t>
+      </w:r>
+    </w:p>
+    <w:p>
+      <w:pPr>
+        <w:pStyle w:val="Figure"/>
+      </w:pPr>
+      <w:r>
+        <w:lastRenderedPageBreak/>
+        <w:pict>
+          <v:shape id="_x0000_i1031" type="#_x0000_t75" style="width:467.4pt;height:283.2pt">
+            <v:imagedata r:id="rId9" o:title="diagram1"/>
+          </v:shape>
+        </w:pict>
+      </w:r>
+    </w:p>
+    <w:p>
+      <w:pPr>
+        <w:pStyle w:val="Figure-Title-Bottom"/>
+      </w:pPr>
+      <w:r>
+        <w:t xml:space="preserve">Рисунок </w:t>
+      </w:r>
+      <w:r>
+        <w:fldChar w:fldCharType="begin"/>
+      </w:r>
+      <w:r>
+        <w:instrText xml:space="preserve"> SEQ Рисунок \* ARABIC </w:instrText>
+      </w:r>
+      <w:r>
+        <w:fldChar w:fldCharType="separate"/>
+      </w:r>
+      <w:r>
+        <w:rPr>
+          <w:noProof/>
+        </w:rPr>
+        <w:t>2</w:t>
+      </w:r>
+      <w:r>
+        <w:fldChar w:fldCharType="end"/>
+      </w:r>
+      <w:r>
+        <w:t xml:space="preserve"> - Логическая модель базы данных</w:t>
+      </w:r>
+    </w:p>
+    <w:permEnd w:id="1074487947"/>
     <w:p>
       <w:pPr>
         <w:pStyle w:val="2"/>
@@ -471,14 +521,27 @@
       <w:r>
         <w:t xml:space="preserve">Таблица </w:t>
       </w:r>
-      <w:fldSimple w:instr=" SEQ Таблица \* ARABIC ">
-        <w:r>
-          <w:rPr>
-            <w:noProof/>
-          </w:rPr>
-          <w:t>1</w:t>
-        </w:r>
-      </w:fldSimple>
+      <w:r>
+        <w:fldChar w:fldCharType="begin"/>
+      </w:r>
+      <w:r>
+        <w:instrText xml:space="preserve"> SEQ Таблица \* ARABIC </w:instrText>
+      </w:r>
+      <w:r>
+        <w:fldChar w:fldCharType="separate"/>
+      </w:r>
+      <w:r>
+        <w:rPr>
+          <w:noProof/>
+        </w:rPr>
+        <w:t>1</w:t>
+      </w:r>
+      <w:r>
+        <w:rPr>
+          <w:noProof/>
+        </w:rPr>
+        <w:fldChar w:fldCharType="end"/>
+      </w:r>
       <w:bookmarkEnd w:id="0"/>
       <w:r>
         <w:t xml:space="preserve"> – Действия групп пользователей и соответствующие им изменения в базе данных</w:t>
@@ -601,7 +664,7 @@
             <w:pPr>
               <w:pStyle w:val="Table-Text"/>
             </w:pPr>
-            <w:permStart w:id="917839481" w:edGrp="everyone"/>
+            <w:permStart w:id="781327442" w:edGrp="everyone"/>
             <w:r>
               <w:t xml:space="preserve">Добавление администратора </w:t>
             </w:r>
@@ -653,7 +716,6 @@
               <w:pStyle w:val="Table-Text"/>
             </w:pPr>
             <w:r>
-              <w:lastRenderedPageBreak/>
               <w:t>Удаление администратора</w:t>
             </w:r>
           </w:p>
@@ -682,13 +744,7 @@
               <w:pStyle w:val="Table-Text"/>
             </w:pPr>
             <w:r>
-              <w:t xml:space="preserve">Удаление </w:t>
-            </w:r>
-            <w:r>
-              <w:t>администратора</w:t>
-            </w:r>
-            <w:r>
-              <w:t xml:space="preserve"> из БД</w:t>
+              <w:t>Удаление администратора из БД</w:t>
             </w:r>
           </w:p>
         </w:tc>
@@ -707,13 +763,7 @@
               <w:pStyle w:val="Table-Text"/>
             </w:pPr>
             <w:r>
-              <w:t xml:space="preserve">Добавление </w:t>
-            </w:r>
-            <w:r>
-              <w:t>модератора</w:t>
-            </w:r>
-            <w:r>
-              <w:t xml:space="preserve"> </w:t>
+              <w:t xml:space="preserve">Добавление модератора </w:t>
             </w:r>
           </w:p>
         </w:tc>
@@ -741,10 +791,7 @@
               <w:pStyle w:val="Table-Text"/>
             </w:pPr>
             <w:r>
-              <w:t>Добавление нового модератора</w:t>
-            </w:r>
-            <w:r>
-              <w:t xml:space="preserve"> в БД</w:t>
+              <w:t>Добавление нового модератора в БД</w:t>
             </w:r>
           </w:p>
         </w:tc>
@@ -838,13 +885,7 @@
               <w:pStyle w:val="Table-Text"/>
             </w:pPr>
             <w:r>
-              <w:t xml:space="preserve">Добавление нового </w:t>
-            </w:r>
-            <w:r>
-              <w:t>пользователя</w:t>
-            </w:r>
-            <w:r>
-              <w:t xml:space="preserve"> в БД</w:t>
+              <w:t>Добавление нового пользователя в БД</w:t>
             </w:r>
           </w:p>
         </w:tc>
@@ -863,10 +904,7 @@
               <w:pStyle w:val="Table-Text"/>
             </w:pPr>
             <w:r>
-              <w:t xml:space="preserve">Удаление </w:t>
-            </w:r>
-            <w:r>
-              <w:t>пользователя</w:t>
+              <w:t>Удаление пользователя</w:t>
             </w:r>
           </w:p>
         </w:tc>
@@ -894,13 +932,7 @@
               <w:pStyle w:val="Table-Text"/>
             </w:pPr>
             <w:r>
-              <w:t>Удаление</w:t>
-            </w:r>
-            <w:r>
-              <w:t xml:space="preserve"> пользователя </w:t>
-            </w:r>
-            <w:r>
-              <w:t>из БД</w:t>
+              <w:t>Удаление пользователя из БД</w:t>
             </w:r>
           </w:p>
         </w:tc>
@@ -1013,6 +1045,7 @@
               <w:pStyle w:val="Table-Text"/>
             </w:pPr>
             <w:r>
+              <w:lastRenderedPageBreak/>
               <w:t>Блокирование пользователя</w:t>
             </w:r>
           </w:p>
@@ -1060,10 +1093,7 @@
               <w:pStyle w:val="Table-Text"/>
             </w:pPr>
             <w:r>
-              <w:t>Разб</w:t>
-            </w:r>
-            <w:r>
-              <w:t>локирование пользователя</w:t>
+              <w:t>Разблокирование пользователя</w:t>
             </w:r>
           </w:p>
         </w:tc>
@@ -1091,13 +1121,7 @@
               <w:pStyle w:val="Table-Text"/>
             </w:pPr>
             <w:r>
-              <w:t>Изменение статуса пользователя на "</w:t>
-            </w:r>
-            <w:r>
-              <w:t>раз</w:t>
-            </w:r>
-            <w:r>
-              <w:t>блокирован"</w:t>
+              <w:t>Изменение статуса пользователя на "разблокирован"</w:t>
             </w:r>
           </w:p>
         </w:tc>
@@ -1163,10 +1187,7 @@
               <w:pStyle w:val="Table-Text"/>
             </w:pPr>
             <w:r>
-              <w:t xml:space="preserve">Удаление </w:t>
-            </w:r>
-            <w:r>
-              <w:t>заявки</w:t>
+              <w:t>Удаление заявки</w:t>
             </w:r>
           </w:p>
         </w:tc>
@@ -1194,13 +1215,7 @@
               <w:pStyle w:val="Table-Text"/>
             </w:pPr>
             <w:r>
-              <w:t>У</w:t>
-            </w:r>
-            <w:r>
-              <w:t>даление заявки</w:t>
-            </w:r>
-            <w:r>
-              <w:t xml:space="preserve"> из БД</w:t>
+              <w:t>Удаление заявки из БД</w:t>
             </w:r>
           </w:p>
         </w:tc>
@@ -1294,13 +1309,7 @@
               <w:pStyle w:val="Table-Text"/>
             </w:pPr>
             <w:r>
-              <w:t>Изменение статуса заявки на "</w:t>
-            </w:r>
-            <w:r>
-              <w:t>завершена</w:t>
-            </w:r>
-            <w:r>
-              <w:t>"</w:t>
+              <w:t>Изменение статуса заявки на "завершена"</w:t>
             </w:r>
           </w:p>
         </w:tc>
@@ -1333,10 +1342,7 @@
               <w:pStyle w:val="Table-Text"/>
             </w:pPr>
             <w:r>
-              <w:t>Модератор</w:t>
-            </w:r>
-            <w:r>
-              <w:t xml:space="preserve"> </w:t>
+              <w:t xml:space="preserve">Модератор </w:t>
             </w:r>
           </w:p>
         </w:tc>
@@ -1397,7 +1403,12 @@
               <w:pStyle w:val="Table-Text"/>
             </w:pPr>
             <w:r>
-              <w:t>Добавление новой вещи в БД</w:t>
+              <w:t>Добавле</w:t>
+            </w:r>
+            <w:bookmarkStart w:id="1" w:name="_GoBack"/>
+            <w:bookmarkEnd w:id="1"/>
+            <w:r>
+              <w:t>ние новой вещи в БД</w:t>
             </w:r>
           </w:p>
         </w:tc>
@@ -1416,10 +1427,7 @@
               <w:pStyle w:val="Table-Text"/>
             </w:pPr>
             <w:r>
-              <w:t>Изменение</w:t>
-            </w:r>
-            <w:r>
-              <w:t xml:space="preserve"> вещи</w:t>
+              <w:t>Изменение вещи</w:t>
             </w:r>
           </w:p>
         </w:tc>
@@ -1447,10 +1455,7 @@
               <w:pStyle w:val="Table-Text"/>
             </w:pPr>
             <w:r>
-              <w:t xml:space="preserve">Изменение информации о </w:t>
-            </w:r>
-            <w:r>
-              <w:t>вещи в БД</w:t>
+              <w:t>Изменение информации о вещи в БД</w:t>
             </w:r>
           </w:p>
         </w:tc>
@@ -1469,10 +1474,7 @@
               <w:pStyle w:val="Table-Text"/>
             </w:pPr>
             <w:r>
-              <w:t>Скрытие</w:t>
-            </w:r>
-            <w:r>
-              <w:t xml:space="preserve"> вещи</w:t>
+              <w:t>Скрытие вещи</w:t>
             </w:r>
           </w:p>
         </w:tc>
@@ -1519,10 +1521,7 @@
               <w:pStyle w:val="Table-Text"/>
             </w:pPr>
             <w:r>
-              <w:t>Удаление</w:t>
-            </w:r>
-            <w:r>
-              <w:t xml:space="preserve"> вещи</w:t>
+              <w:t>Удаление вещи</w:t>
             </w:r>
           </w:p>
         </w:tc>
@@ -1550,10 +1549,7 @@
               <w:pStyle w:val="Table-Text"/>
             </w:pPr>
             <w:r>
-              <w:t xml:space="preserve">Удаление вещи из </w:t>
-            </w:r>
-            <w:r>
-              <w:t>БД</w:t>
+              <w:t>Удаление вещи из БД</w:t>
             </w:r>
           </w:p>
         </w:tc>
@@ -1694,10 +1690,7 @@
               <w:pStyle w:val="Table-Text"/>
             </w:pPr>
             <w:r>
-              <w:t>Изменение статуса заявки на "отменена</w:t>
-            </w:r>
-            <w:r>
-              <w:t>"</w:t>
+              <w:t>Изменение статуса заявки на "отменена"</w:t>
             </w:r>
           </w:p>
         </w:tc>
@@ -1791,23 +1784,18 @@
               <w:pStyle w:val="Table-Text"/>
             </w:pPr>
             <w:r>
-              <w:t xml:space="preserve">Изменение последнего времени авторизации и </w:t>
-            </w:r>
-            <w:r>
-              <w:lastRenderedPageBreak/>
-              <w:t>статуса авторизации</w:t>
+              <w:t>Изменение последнего времени авторизации и статуса авторизации</w:t>
             </w:r>
           </w:p>
         </w:tc>
       </w:tr>
     </w:tbl>
-    <w:permEnd w:id="917839481"/>
+    <w:permEnd w:id="781327442"/>
     <w:p>
       <w:pPr>
         <w:pStyle w:val="2"/>
       </w:pPr>
       <w:r>
-        <w:lastRenderedPageBreak/>
         <w:t xml:space="preserve">Отчеты, предоставляемые </w:t>
       </w:r>
       <w:r>
@@ -1889,19 +1877,32 @@
       <w:pPr>
         <w:pStyle w:val="Table-Title-Top"/>
       </w:pPr>
-      <w:bookmarkStart w:id="1" w:name="_Ref33122315"/>
+      <w:bookmarkStart w:id="2" w:name="_Ref33122315"/>
       <w:r>
         <w:t xml:space="preserve">Таблица </w:t>
       </w:r>
-      <w:fldSimple w:instr=" SEQ Таблица \* ARABIC ">
-        <w:r>
-          <w:rPr>
-            <w:noProof/>
-          </w:rPr>
-          <w:t>2</w:t>
-        </w:r>
-      </w:fldSimple>
-      <w:bookmarkEnd w:id="1"/>
+      <w:r>
+        <w:fldChar w:fldCharType="begin"/>
+      </w:r>
+      <w:r>
+        <w:instrText xml:space="preserve"> SEQ Таблица \* ARABIC </w:instrText>
+      </w:r>
+      <w:r>
+        <w:fldChar w:fldCharType="separate"/>
+      </w:r>
+      <w:r>
+        <w:rPr>
+          <w:noProof/>
+        </w:rPr>
+        <w:t>2</w:t>
+      </w:r>
+      <w:r>
+        <w:rPr>
+          <w:noProof/>
+        </w:rPr>
+        <w:fldChar w:fldCharType="end"/>
+      </w:r>
+      <w:bookmarkEnd w:id="2"/>
       <w:r>
         <w:t xml:space="preserve"> – </w:t>
       </w:r>
@@ -1920,8 +1921,8 @@
         <w:tblLook w:val="04A0" w:firstRow="1" w:lastRow="0" w:firstColumn="1" w:lastColumn="0" w:noHBand="0" w:noVBand="1"/>
       </w:tblPr>
       <w:tblGrid>
-        <w:gridCol w:w="2770"/>
-        <w:gridCol w:w="6801"/>
+        <w:gridCol w:w="2223"/>
+        <w:gridCol w:w="7348"/>
       </w:tblGrid>
       <w:tr>
         <w:trPr>
@@ -1994,7 +1995,10 @@
             <w:shd w:val="clear" w:color="auto" w:fill="auto"/>
           </w:tcPr>
           <w:p>
-            <w:permStart w:id="437416988" w:edGrp="everyone"/>
+            <w:pPr>
+              <w:pStyle w:val="Table-Text"/>
+            </w:pPr>
+            <w:permStart w:id="1282887396" w:edGrp="everyone"/>
             <w:r>
               <w:t>Администратор</w:t>
             </w:r>
@@ -2009,16 +2013,25 @@
             <w:shd w:val="clear" w:color="auto" w:fill="auto"/>
           </w:tcPr>
           <w:p>
+            <w:pPr>
+              <w:pStyle w:val="Table-Text"/>
+            </w:pPr>
             <w:r>
               <w:t>Просмотр авторизованных пользователей в данный момент</w:t>
             </w:r>
           </w:p>
           <w:p>
+            <w:pPr>
+              <w:pStyle w:val="Table-Text"/>
+            </w:pPr>
             <w:r>
               <w:t>Просмотр неавторизованных пользователей в данный момент</w:t>
             </w:r>
           </w:p>
           <w:p>
+            <w:pPr>
+              <w:pStyle w:val="Table-Text"/>
+            </w:pPr>
             <w:r>
               <w:t>Просмотр пользователей</w:t>
             </w:r>
@@ -2041,7 +2054,11 @@
             <w:shd w:val="clear" w:color="auto" w:fill="auto"/>
           </w:tcPr>
           <w:p>
-            <w:r>
+            <w:pPr>
+              <w:pStyle w:val="Table-Text"/>
+            </w:pPr>
+            <w:r>
+              <w:lastRenderedPageBreak/>
               <w:t>Модераторы</w:t>
             </w:r>
           </w:p>
@@ -2052,6 +2069,9 @@
             <w:shd w:val="clear" w:color="auto" w:fill="auto"/>
           </w:tcPr>
           <w:p>
+            <w:pPr>
+              <w:pStyle w:val="Table-Text"/>
+            </w:pPr>
             <w:r>
               <w:t>Просмотр заявок на обмен, произведенных за определенный период</w:t>
             </w:r>
@@ -2060,6 +2080,9 @@
             </w:r>
           </w:p>
           <w:p>
+            <w:pPr>
+              <w:pStyle w:val="Table-Text"/>
+            </w:pPr>
             <w:r>
               <w:t>П</w:t>
             </w:r>
@@ -2071,6 +2094,9 @@
             </w:r>
           </w:p>
           <w:p>
+            <w:pPr>
+              <w:pStyle w:val="Table-Text"/>
+            </w:pPr>
             <w:r>
               <w:t xml:space="preserve">Просмотр всех отмененных заявок </w:t>
             </w:r>
@@ -2087,6 +2113,9 @@
             <w:shd w:val="clear" w:color="auto" w:fill="auto"/>
           </w:tcPr>
           <w:p>
+            <w:pPr>
+              <w:pStyle w:val="Table-Text"/>
+            </w:pPr>
             <w:r>
               <w:t>Пользователи</w:t>
             </w:r>
@@ -2098,6 +2127,9 @@
             <w:shd w:val="clear" w:color="auto" w:fill="auto"/>
           </w:tcPr>
           <w:p>
+            <w:pPr>
+              <w:pStyle w:val="Table-Text"/>
+            </w:pPr>
             <w:r>
               <w:t>Просмотр вещей</w:t>
             </w:r>
@@ -2106,6 +2138,9 @@
             </w:r>
           </w:p>
           <w:p>
+            <w:pPr>
+              <w:pStyle w:val="Table-Text"/>
+            </w:pPr>
             <w:r>
               <w:t xml:space="preserve">Просмотр своих </w:t>
             </w:r>
@@ -2117,6 +2152,9 @@
             </w:r>
           </w:p>
           <w:p>
+            <w:pPr>
+              <w:pStyle w:val="Table-Text"/>
+            </w:pPr>
             <w:r>
               <w:t>Просмотр</w:t>
             </w:r>
@@ -2130,7 +2168,7 @@
         </w:tc>
       </w:tr>
     </w:tbl>
-    <w:permEnd w:id="437416988"/>
+    <w:permEnd w:id="1282887396"/>
     <w:p>
       <w:pPr>
         <w:pStyle w:val="1"/>
@@ -2178,19 +2216,32 @@
       <w:pPr>
         <w:pStyle w:val="Table-Title-Top"/>
       </w:pPr>
-      <w:bookmarkStart w:id="2" w:name="_Ref43665944"/>
+      <w:bookmarkStart w:id="3" w:name="_Ref43665944"/>
       <w:r>
         <w:t xml:space="preserve">Таблица </w:t>
       </w:r>
-      <w:fldSimple w:instr=" SEQ Таблица \* ARABIC ">
-        <w:r>
-          <w:rPr>
-            <w:noProof/>
-          </w:rPr>
-          <w:t>3</w:t>
-        </w:r>
-      </w:fldSimple>
-      <w:bookmarkEnd w:id="2"/>
+      <w:r>
+        <w:fldChar w:fldCharType="begin"/>
+      </w:r>
+      <w:r>
+        <w:instrText xml:space="preserve"> SEQ Таблица \* ARABIC </w:instrText>
+      </w:r>
+      <w:r>
+        <w:fldChar w:fldCharType="separate"/>
+      </w:r>
+      <w:r>
+        <w:rPr>
+          <w:noProof/>
+        </w:rPr>
+        <w:t>3</w:t>
+      </w:r>
+      <w:r>
+        <w:rPr>
+          <w:noProof/>
+        </w:rPr>
+        <w:fldChar w:fldCharType="end"/>
+      </w:r>
+      <w:bookmarkEnd w:id="3"/>
       <w:r>
         <w:t xml:space="preserve"> – </w:t>
       </w:r>
@@ -2315,7 +2366,7 @@
             <w:pPr>
               <w:pStyle w:val="Table-Text"/>
             </w:pPr>
-            <w:permStart w:id="2001954955" w:edGrp="everyone"/>
+            <w:permStart w:id="128985734" w:edGrp="everyone"/>
             <w:r>
               <w:t xml:space="preserve">JDK </w:t>
             </w:r>
@@ -2522,13 +2573,8 @@
               <w:pStyle w:val="Table-Text"/>
             </w:pPr>
             <w:r>
-              <w:t>Библиотека</w:t>
-            </w:r>
-            <w:r>
-              <w:t xml:space="preserve"> JSTL</w:t>
-            </w:r>
-            <w:bookmarkStart w:id="3" w:name="_GoBack"/>
-            <w:bookmarkEnd w:id="3"/>
+              <w:t>Библиотека JSTL</w:t>
+            </w:r>
           </w:p>
         </w:tc>
         <w:tc>
@@ -2572,14 +2618,92 @@
         <w:t xml:space="preserve"> сетевой информационной системы и его версии.</w:t>
       </w:r>
     </w:p>
-    <w:permEnd w:id="2001954955"/>
+    <w:permEnd w:id="128985734"/>
     <w:p>
       <w:pPr>
         <w:pStyle w:val="1"/>
       </w:pPr>
       <w:r>
+        <w:t>Список используемых запросов на языке SQL</w:t>
+      </w:r>
+    </w:p>
+    <w:p>
+      <w:pPr>
+        <w:pStyle w:val="2"/>
+      </w:pPr>
+      <w:r>
+        <w:t>Запросы создания таблиц</w:t>
+      </w:r>
+      <w:r>
+        <w:t xml:space="preserve"> базы данных</w:t>
+      </w:r>
+    </w:p>
+    <w:p>
+      <w:permStart w:id="846538335" w:edGrp="everyone"/>
+      <w:r>
+        <w:t>Добавить к запросам комментарии.</w:t>
+      </w:r>
+      <w:r>
+        <w:t xml:space="preserve"> Для запросов и комментариев к ним использовать стиль Листинг.</w:t>
+      </w:r>
+    </w:p>
+    <w:permEnd w:id="846538335"/>
+    <w:p>
+      <w:pPr>
+        <w:pStyle w:val="2"/>
+      </w:pPr>
+      <w:r>
+        <w:t>Запросы выборки данных из таблиц</w:t>
+      </w:r>
+      <w:r>
+        <w:t xml:space="preserve"> базы данных</w:t>
+      </w:r>
+    </w:p>
+    <w:p>
+      <w:permStart w:id="1105820137" w:edGrp="everyone"/>
+      <w:permStart w:id="686378279" w:edGrp="everyone"/>
+      <w:r>
+        <w:t>Добавить к запросам комментарии.</w:t>
+      </w:r>
+      <w:r>
+        <w:t xml:space="preserve"> Для запросов и комментариев к ним использовать стиль Листинг.</w:t>
+      </w:r>
+      <w:permEnd w:id="1105820137"/>
+    </w:p>
+    <w:permEnd w:id="686378279"/>
+    <w:p>
+      <w:pPr>
+        <w:pStyle w:val="2"/>
+      </w:pPr>
+      <w:r>
+        <w:t>Запросы изменения данных в таблицах</w:t>
+      </w:r>
+      <w:r>
+        <w:t xml:space="preserve"> базы данных</w:t>
+      </w:r>
+    </w:p>
+    <w:p>
+      <w:permStart w:id="1019557262" w:edGrp="everyone"/>
+      <w:permStart w:id="1704532408" w:edGrp="everyone"/>
+      <w:r>
+        <w:t>Добавить к запросам комментарии.</w:t>
+      </w:r>
+      <w:r>
+        <w:t xml:space="preserve"> Для запросов и комментариев к ним использовать стиль Листинг.</w:t>
+      </w:r>
+      <w:permEnd w:id="1019557262"/>
+    </w:p>
+    <w:permEnd w:id="1704532408"/>
+    <w:p>
+      <w:pPr>
+        <w:pStyle w:val="1"/>
+      </w:pPr>
+      <w:r>
         <w:lastRenderedPageBreak/>
-        <w:t>Список используемых запросов на языке SQL</w:t>
+        <w:t xml:space="preserve">Инструкции по работе с </w:t>
+      </w:r>
+      <w:r>
+        <w:t>сетевой информационной системой</w:t>
       </w:r>
     </w:p>
     <w:p>
@@ -2587,91 +2711,58 @@
         <w:pStyle w:val="2"/>
       </w:pPr>
       <w:r>
-        <w:t>Запросы создания таблиц</w:t>
-      </w:r>
-      <w:r>
-        <w:t xml:space="preserve"> базы данных</w:t>
-      </w:r>
-    </w:p>
-    <w:p>
-      <w:permStart w:id="1321144168" w:edGrp="everyone"/>
-      <w:r>
-        <w:t>Добавить к запросам комментарии.</w:t>
-      </w:r>
-      <w:r>
-        <w:t xml:space="preserve"> Для запросов и комментариев к ним использовать стиль Листинг.</w:t>
-      </w:r>
-    </w:p>
-    <w:permEnd w:id="1321144168"/>
+        <w:t>Инструкция администратора</w:t>
+      </w:r>
+    </w:p>
+    <w:p>
+      <w:permStart w:id="309159943" w:edGrp="everyone"/>
+      <w:r>
+        <w:t xml:space="preserve">Раздел должен содержать описание действий администратора, раскрывающих все возможности </w:t>
+      </w:r>
+      <w:r>
+        <w:t>сетевой информационной системы</w:t>
+      </w:r>
+      <w:r>
+        <w:t>.</w:t>
+      </w:r>
+    </w:p>
+    <w:permEnd w:id="309159943"/>
     <w:p>
       <w:pPr>
         <w:pStyle w:val="2"/>
       </w:pPr>
       <w:r>
-        <w:t>Запросы выборки данных из таблиц</w:t>
-      </w:r>
-      <w:r>
-        <w:t xml:space="preserve"> базы данных</w:t>
-      </w:r>
-    </w:p>
-    <w:p>
-      <w:permStart w:id="1237003868" w:edGrp="everyone"/>
-      <w:permStart w:id="791888454" w:edGrp="everyone"/>
-      <w:r>
-        <w:t>Добавить к запросам комментарии.</w:t>
-      </w:r>
-      <w:r>
-        <w:t xml:space="preserve"> Для запросов и комментариев к ним использовать стиль Листинг.</w:t>
-      </w:r>
-      <w:permEnd w:id="791888454"/>
-    </w:p>
-    <w:permEnd w:id="1237003868"/>
+        <w:t>Инструкция модератора</w:t>
+      </w:r>
+    </w:p>
+    <w:p>
+      <w:permStart w:id="1664619406" w:edGrp="everyone"/>
+      <w:r>
+        <w:t xml:space="preserve">Раздел должен содержать описание действий модератора, раскрывающих все возможности </w:t>
+      </w:r>
+      <w:r>
+        <w:t>сетевой информационной системы</w:t>
+      </w:r>
+      <w:r>
+        <w:t>.</w:t>
+      </w:r>
+    </w:p>
+    <w:permEnd w:id="1664619406"/>
     <w:p>
       <w:pPr>
         <w:pStyle w:val="2"/>
       </w:pPr>
       <w:r>
-        <w:t>Запросы изменения данных в таблицах</w:t>
-      </w:r>
-      <w:r>
-        <w:t xml:space="preserve"> базы данных</w:t>
-      </w:r>
-    </w:p>
-    <w:p>
-      <w:permStart w:id="910258378" w:edGrp="everyone"/>
-      <w:permStart w:id="54270633" w:edGrp="everyone"/>
-      <w:r>
-        <w:t>Добавить к запросам комментарии.</w:t>
-      </w:r>
-      <w:r>
-        <w:t xml:space="preserve"> Для запросов и комментариев к ним использовать стиль Листинг.</w:t>
-      </w:r>
-      <w:permEnd w:id="54270633"/>
-    </w:p>
-    <w:permEnd w:id="910258378"/>
-    <w:p>
-      <w:pPr>
-        <w:pStyle w:val="1"/>
-      </w:pPr>
-      <w:r>
-        <w:t xml:space="preserve">Инструкции по работе с </w:t>
-      </w:r>
-      <w:r>
-        <w:t>сетевой информационной системой</w:t>
-      </w:r>
-    </w:p>
-    <w:p>
-      <w:pPr>
-        <w:pStyle w:val="2"/>
-      </w:pPr>
-      <w:r>
-        <w:t>Инструкция администратора</w:t>
-      </w:r>
-    </w:p>
-    <w:p>
-      <w:permStart w:id="932922126" w:edGrp="everyone"/>
-      <w:r>
-        <w:t xml:space="preserve">Раздел должен содержать описание действий администратора, раскрывающих все возможности </w:t>
+        <w:t xml:space="preserve">Инструкция </w:t>
+      </w:r>
+      <w:permStart w:id="366424200" w:edGrp="everyone"/>
+      <w:r>
+        <w:t>пользователя</w:t>
+      </w:r>
+    </w:p>
+    <w:p>
+      <w:r>
+        <w:t xml:space="preserve">Раздел должен содержать описание действий пользователя, раскрывающих все возможности </w:t>
       </w:r>
       <w:r>
         <w:t>сетевой информационной системы</w:t>
@@ -2680,52 +2771,7 @@
         <w:t>.</w:t>
       </w:r>
     </w:p>
-    <w:permEnd w:id="932922126"/>
-    <w:p>
-      <w:pPr>
-        <w:pStyle w:val="2"/>
-      </w:pPr>
-      <w:r>
-        <w:t>Инструкция модератора</w:t>
-      </w:r>
-    </w:p>
-    <w:p>
-      <w:permStart w:id="970357812" w:edGrp="everyone"/>
-      <w:r>
-        <w:t xml:space="preserve">Раздел должен содержать описание действий модератора, раскрывающих все возможности </w:t>
-      </w:r>
-      <w:r>
-        <w:t>сетевой информационной системы</w:t>
-      </w:r>
-      <w:r>
-        <w:t>.</w:t>
-      </w:r>
-    </w:p>
-    <w:permEnd w:id="970357812"/>
-    <w:p>
-      <w:pPr>
-        <w:pStyle w:val="2"/>
-      </w:pPr>
-      <w:r>
-        <w:t xml:space="preserve">Инструкция </w:t>
-      </w:r>
-      <w:permStart w:id="1032591542" w:edGrp="everyone"/>
-      <w:r>
-        <w:t>пользователя</w:t>
-      </w:r>
-    </w:p>
-    <w:p>
-      <w:r>
-        <w:t xml:space="preserve">Раздел должен содержать описание действий пользователя, раскрывающих все возможности </w:t>
-      </w:r>
-      <w:r>
-        <w:t>сетевой информационной системы</w:t>
-      </w:r>
-      <w:r>
-        <w:t>.</w:t>
-      </w:r>
-    </w:p>
-    <w:permEnd w:id="1032591542"/>
+    <w:permEnd w:id="366424200"/>
     <w:p>
       <w:pPr>
         <w:pStyle w:val="1"/>
@@ -2742,7 +2788,7 @@
       </w:r>
     </w:p>
     <w:p>
-      <w:permStart w:id="37779156" w:edGrp="everyone"/>
+      <w:permStart w:id="1093797842" w:edGrp="everyone"/>
       <w:r>
         <w:t>Включить в раздел и добавить комментарии Javadoc к следующим классам:</w:t>
       </w:r>
@@ -2773,7 +2819,6 @@
     </w:p>
     <w:p>
       <w:r>
-        <w:lastRenderedPageBreak/>
         <w:t>Комментарии Javadoc должны быть на английском языке.</w:t>
       </w:r>
     </w:p>
@@ -2782,7 +2827,7 @@
         <w:t>Для названия класса использовать стиль Заголовок 2, а для листинга – стиль Листинг.</w:t>
       </w:r>
     </w:p>
-    <w:permEnd w:id="37779156"/>
+    <w:permEnd w:id="1093797842"/>
     <w:p>
       <w:pPr>
         <w:pStyle w:val="1"/>
@@ -2800,7 +2845,7 @@
           <w:numId w:val="11"/>
         </w:numPr>
       </w:pPr>
-      <w:permStart w:id="170921901" w:edGrp="everyone"/>
+      <w:permStart w:id="828332065" w:edGrp="everyone"/>
       <w:r>
         <w:t xml:space="preserve">Указать ссылки на литературу, использовавшуюся при </w:t>
       </w:r>
@@ -2816,10 +2861,10 @@
       <w:r>
         <w:t>.</w:t>
       </w:r>
-      <w:permEnd w:id="170921901"/>
+      <w:permEnd w:id="828332065"/>
     </w:p>
     <w:sectPr>
-      <w:headerReference w:type="default" r:id="rId9"/>
+      <w:headerReference w:type="default" r:id="rId10"/>
       <w:pgSz w:w="11906" w:h="16838"/>
       <w:pgMar w:top="1134" w:right="850" w:bottom="1134" w:left="1701" w:header="708" w:footer="708" w:gutter="0"/>
       <w:cols w:space="708"/>
@@ -2889,7 +2934,7 @@
       <w:rPr>
         <w:noProof/>
       </w:rPr>
-      <w:t>4</w:t>
+      <w:t>5</w:t>
     </w:r>
     <w:r>
       <w:fldChar w:fldCharType="end"/>
@@ -4101,6 +4146,7 @@
   <w:style w:type="character" w:default="1" w:styleId="a2">
     <w:name w:val="Default Paragraph Font"/>
     <w:uiPriority w:val="1"/>
+    <w:semiHidden/>
     <w:unhideWhenUsed/>
   </w:style>
   <w:style w:type="table" w:default="1" w:styleId="a3">
@@ -4173,7 +4219,8 @@
     </w:rPr>
   </w:style>
   <w:style w:type="character" w:customStyle="1" w:styleId="a6">
-    <w:name w:val="Название Знак"/>
+    <w:name w:val="Заголовок Знак"/>
+    <w:aliases w:val="Название Знак"/>
     <w:link w:val="a5"/>
     <w:rsid w:val="0069436C"/>
     <w:rPr>
@@ -4812,7 +4859,7 @@
 </file>
 
 <file path=customXml/itemProps1.xml><?xml version="1.0" encoding="utf-8"?>
-<ds:datastoreItem xmlns:ds="http://schemas.openxmlformats.org/officeDocument/2006/customXml" ds:itemID="{400853B1-771D-4E74-B89E-E0F8F028BA91}">
+<ds:datastoreItem xmlns:ds="http://schemas.openxmlformats.org/officeDocument/2006/customXml" ds:itemID="{1BAAF10E-F481-4669-B44B-7A91B36F3794}">
   <ds:schemaRefs>
     <ds:schemaRef ds:uri="http://schemas.openxmlformats.org/officeDocument/2006/bibliography"/>
   </ds:schemaRefs>

</xml_diff>

<commit_message>
add DAO and resources
</commit_message>
<xml_diff>
--- a/documents/01-05-lapkin-lyagusheva.docx
+++ b/documents/01-05-lapkin-lyagusheva.docx
@@ -91,7 +91,7 @@
       <w:pPr>
         <w:ind w:left="567"/>
       </w:pPr>
-      <w:permStart w:id="356206296" w:edGrp="everyone"/>
+      <w:permStart w:id="1579563634" w:edGrp="everyone"/>
       <w:r>
         <w:t>Лапкин Михаил Ильич</w:t>
       </w:r>
@@ -106,7 +106,7 @@
       <w:r>
         <w:t>Лягушева Мария Алексеевна</w:t>
       </w:r>
-      <w:permEnd w:id="356206296"/>
+      <w:permEnd w:id="1579563634"/>
     </w:p>
     <w:p>
       <w:pPr>
@@ -123,7 +123,7 @@
         </w:rPr>
         <w:t xml:space="preserve">студент группы </w:t>
       </w:r>
-      <w:permStart w:id="2124228349" w:edGrp="everyone"/>
+      <w:permStart w:id="747381432" w:edGrp="everyone"/>
       <w:r>
         <w:rPr>
           <w:sz w:val="24"/>
@@ -131,7 +131,7 @@
         </w:rPr>
         <w:t>0413</w:t>
       </w:r>
-      <w:permEnd w:id="2124228349"/>
+      <w:permEnd w:id="747381432"/>
     </w:p>
     <w:p>
       <w:pPr>
@@ -151,7 +151,7 @@
         </w:rPr>
         <w:t xml:space="preserve"> </w:t>
       </w:r>
-      <w:permStart w:id="1455299837" w:edGrp="everyone"/>
+      <w:permStart w:id="1809595351" w:edGrp="everyone"/>
       <w:r>
         <w:fldChar w:fldCharType="begin"/>
       </w:r>
@@ -179,7 +179,7 @@
       <w:r>
         <w:t>green.day.forever@mail.ru</w:t>
       </w:r>
-      <w:permEnd w:id="1455299837"/>
+      <w:permEnd w:id="1809595351"/>
     </w:p>
     <w:p>
       <w:pPr>
@@ -317,7 +317,7 @@
       <w:r>
         <w:t xml:space="preserve">Цель работы – </w:t>
       </w:r>
-      <w:permStart w:id="837778828" w:edGrp="everyone"/>
+      <w:permStart w:id="1432299464" w:edGrp="everyone"/>
       <w:r>
         <w:t>улучшение работы в сфере обмена вещами, изучение новых технологий по созданию</w:t>
       </w:r>
@@ -328,7 +328,7 @@
         <w:t xml:space="preserve"> </w:t>
       </w:r>
     </w:p>
-    <w:permEnd w:id="837778828"/>
+    <w:permEnd w:id="1432299464"/>
     <w:p>
       <w:pPr>
         <w:pStyle w:val="2"/>
@@ -344,15 +344,9 @@
       </w:r>
     </w:p>
     <w:p>
-      <w:permStart w:id="1731133808" w:edGrp="everyone"/>
-      <w:r>
-        <w:t>На схеме концептуальной модели</w:t>
-      </w:r>
-      <w:r>
-        <w:t xml:space="preserve"> базы данных (БД)</w:t>
-      </w:r>
-      <w:r>
-        <w:t xml:space="preserve"> (рисунок 1) отображены </w:t>
+      <w:permStart w:id="536091429" w:edGrp="everyone"/>
+      <w:r>
+        <w:t xml:space="preserve">На схеме концептуальной модели базы данных (БД) (рисунок 1) отображены </w:t>
       </w:r>
       <w:r>
         <w:t>основные сущности: пользователь, вещь, заявка, а также вспомогательные сущности: типы пользователей, статус пользователя, статус вещи, статус заявки.</w:t>
@@ -384,7 +378,7 @@
             <v:path o:extrusionok="f" gradientshapeok="t" o:connecttype="rect"/>
             <o:lock v:ext="edit" aspectratio="t"/>
           </v:shapetype>
-          <v:shape id="_x0000_i1033" type="#_x0000_t75" style="width:467.4pt;height:304.8pt">
+          <v:shape id="_x0000_i1025" type="#_x0000_t75" style="width:467.4pt;height:304.8pt">
             <v:imagedata r:id="rId8" o:title="ClassDiagram1"/>
           </v:shape>
         </w:pict>
@@ -480,7 +474,7 @@
       <w:r>
         <w:lastRenderedPageBreak/>
         <w:pict>
-          <v:shape id="_x0000_i1034" type="#_x0000_t75" style="width:467.4pt;height:283.8pt">
+          <v:shape id="_x0000_i1026" type="#_x0000_t75" style="width:466.8pt;height:283.8pt">
             <v:imagedata r:id="rId9" o:title="diagram_data"/>
           </v:shape>
         </w:pict>
@@ -527,7 +521,7 @@
         <w:t xml:space="preserve"> - Логическая модель базы данных</w:t>
       </w:r>
     </w:p>
-    <w:permEnd w:id="1731133808"/>
+    <w:permEnd w:id="536091429"/>
     <w:p>
       <w:pPr>
         <w:pStyle w:val="2"/>
@@ -594,27 +588,14 @@
       <w:r>
         <w:t xml:space="preserve">Таблица </w:t>
       </w:r>
-      <w:r>
-        <w:fldChar w:fldCharType="begin"/>
-      </w:r>
-      <w:r>
-        <w:instrText xml:space="preserve"> SEQ Таблица \* ARABIC </w:instrText>
-      </w:r>
-      <w:r>
-        <w:fldChar w:fldCharType="separate"/>
-      </w:r>
-      <w:r>
-        <w:rPr>
-          <w:noProof/>
-        </w:rPr>
-        <w:t>1</w:t>
-      </w:r>
-      <w:r>
-        <w:rPr>
-          <w:noProof/>
-        </w:rPr>
-        <w:fldChar w:fldCharType="end"/>
-      </w:r>
+      <w:fldSimple w:instr=" SEQ Таблица \* ARABIC ">
+        <w:r>
+          <w:rPr>
+            <w:noProof/>
+          </w:rPr>
+          <w:t>1</w:t>
+        </w:r>
+      </w:fldSimple>
       <w:bookmarkEnd w:id="0"/>
       <w:r>
         <w:t xml:space="preserve"> – Действия групп пользователей и соответствующие им изменения в базе данных</w:t>
@@ -737,7 +718,7 @@
             <w:pPr>
               <w:pStyle w:val="Table-Text"/>
             </w:pPr>
-            <w:permStart w:id="537545786" w:edGrp="everyone"/>
+            <w:permStart w:id="380830950" w:edGrp="everyone"/>
             <w:r>
               <w:t xml:space="preserve">Добавление администратора </w:t>
             </w:r>
@@ -1883,7 +1864,7 @@
         </w:tc>
       </w:tr>
     </w:tbl>
-    <w:permEnd w:id="537545786"/>
+    <w:permEnd w:id="380830950"/>
     <w:p>
       <w:pPr>
         <w:pStyle w:val="2"/>
@@ -1975,27 +1956,14 @@
       <w:r>
         <w:t xml:space="preserve">Таблица </w:t>
       </w:r>
-      <w:r>
-        <w:fldChar w:fldCharType="begin"/>
-      </w:r>
-      <w:r>
-        <w:instrText xml:space="preserve"> SEQ Таблица \* ARABIC </w:instrText>
-      </w:r>
-      <w:r>
-        <w:fldChar w:fldCharType="separate"/>
-      </w:r>
-      <w:r>
-        <w:rPr>
-          <w:noProof/>
-        </w:rPr>
-        <w:t>2</w:t>
-      </w:r>
-      <w:r>
-        <w:rPr>
-          <w:noProof/>
-        </w:rPr>
-        <w:fldChar w:fldCharType="end"/>
-      </w:r>
+      <w:fldSimple w:instr=" SEQ Таблица \* ARABIC ">
+        <w:r>
+          <w:rPr>
+            <w:noProof/>
+          </w:rPr>
+          <w:t>2</w:t>
+        </w:r>
+      </w:fldSimple>
       <w:bookmarkEnd w:id="1"/>
       <w:r>
         <w:t xml:space="preserve"> – </w:t>
@@ -2092,7 +2060,7 @@
             <w:pPr>
               <w:pStyle w:val="Table-Text"/>
             </w:pPr>
-            <w:permStart w:id="395012353" w:edGrp="everyone"/>
+            <w:permStart w:id="2103055994" w:edGrp="everyone"/>
             <w:r>
               <w:t>Администратор</w:t>
             </w:r>
@@ -2126,15 +2094,6 @@
             <w:pPr>
               <w:pStyle w:val="Table-Text"/>
             </w:pPr>
-            <w:r>
-              <w:t>Просмотр пользователей</w:t>
-            </w:r>
-            <w:r>
-              <w:t xml:space="preserve"> за </w:t>
-            </w:r>
-            <w:r>
-              <w:t xml:space="preserve">определенный период </w:t>
-            </w:r>
           </w:p>
         </w:tc>
       </w:tr>
@@ -2166,17 +2125,6 @@
               <w:pStyle w:val="Table-Text"/>
             </w:pPr>
             <w:r>
-              <w:t>Просмотр заявок на обмен, произведенных за определенный период</w:t>
-            </w:r>
-            <w:r>
-              <w:t xml:space="preserve"> </w:t>
-            </w:r>
-          </w:p>
-          <w:p>
-            <w:pPr>
-              <w:pStyle w:val="Table-Text"/>
-            </w:pPr>
-            <w:r>
               <w:t>П</w:t>
             </w:r>
             <w:r>
@@ -2193,6 +2141,11 @@
             <w:r>
               <w:t xml:space="preserve">Просмотр всех отмененных заявок </w:t>
             </w:r>
+          </w:p>
+          <w:p>
+            <w:pPr>
+              <w:pStyle w:val="Table-Text"/>
+            </w:pPr>
           </w:p>
         </w:tc>
       </w:tr>
@@ -2261,7 +2214,7 @@
         </w:tc>
       </w:tr>
     </w:tbl>
-    <w:permEnd w:id="395012353"/>
+    <w:permEnd w:id="2103055994"/>
     <w:p>
       <w:pPr>
         <w:pStyle w:val="1"/>
@@ -2313,27 +2266,14 @@
       <w:r>
         <w:t xml:space="preserve">Таблица </w:t>
       </w:r>
-      <w:r>
-        <w:fldChar w:fldCharType="begin"/>
-      </w:r>
-      <w:r>
-        <w:instrText xml:space="preserve"> SEQ Таблица \* ARABIC </w:instrText>
-      </w:r>
-      <w:r>
-        <w:fldChar w:fldCharType="separate"/>
-      </w:r>
-      <w:r>
-        <w:rPr>
-          <w:noProof/>
-        </w:rPr>
-        <w:t>3</w:t>
-      </w:r>
-      <w:r>
-        <w:rPr>
-          <w:noProof/>
-        </w:rPr>
-        <w:fldChar w:fldCharType="end"/>
-      </w:r>
+      <w:fldSimple w:instr=" SEQ Таблица \* ARABIC ">
+        <w:r>
+          <w:rPr>
+            <w:noProof/>
+          </w:rPr>
+          <w:t>3</w:t>
+        </w:r>
+      </w:fldSimple>
       <w:bookmarkEnd w:id="2"/>
       <w:r>
         <w:t xml:space="preserve"> – </w:t>
@@ -2459,7 +2399,7 @@
             <w:pPr>
               <w:pStyle w:val="Table-Text"/>
             </w:pPr>
-            <w:permStart w:id="652178130" w:edGrp="everyone"/>
+            <w:permStart w:id="1947090960" w:edGrp="everyone"/>
             <w:r>
               <w:t xml:space="preserve">JDK </w:t>
             </w:r>
@@ -2779,8 +2719,19 @@
             <w:r>
               <w:t xml:space="preserve"> от </w:t>
             </w:r>
-            <w:r>
-              <w:lastRenderedPageBreak/>
+          </w:p>
+          <w:p>
+            <w:pPr>
+              <w:pStyle w:val="Table-Text"/>
+            </w:pPr>
+            <w:bookmarkStart w:id="3" w:name="_GoBack"/>
+            <w:bookmarkEnd w:id="3"/>
+          </w:p>
+          <w:p>
+            <w:pPr>
+              <w:pStyle w:val="Table-Text"/>
+            </w:pPr>
+            <w:r>
               <w:t>программирования на JSP-страницах</w:t>
             </w:r>
             <w:r>
@@ -2790,7 +2741,7 @@
         </w:tc>
       </w:tr>
     </w:tbl>
-    <w:permEnd w:id="652178130"/>
+    <w:permEnd w:id="1947090960"/>
     <w:p>
       <w:pPr>
         <w:pStyle w:val="1"/>
@@ -2815,7 +2766,7 @@
       <w:pPr>
         <w:pStyle w:val="a9"/>
       </w:pPr>
-      <w:permStart w:id="2089449920" w:edGrp="everyone"/>
+      <w:permStart w:id="673322879" w:edGrp="everyone"/>
       <w:r>
         <w:t>--создание таблицы Типы пользователей</w:t>
       </w:r>
@@ -3349,6 +3300,7 @@
         <w:rPr>
           <w:lang w:val="en-US"/>
         </w:rPr>
+        <w:lastRenderedPageBreak/>
         <w:t xml:space="preserve">    constraint item_status_name_pk PRIMARY KEY (id)</w:t>
       </w:r>
     </w:p>
@@ -3363,503 +3315,899 @@
         <w:rPr>
           <w:lang w:val="en-US"/>
         </w:rPr>
+        <w:t>);</w:t>
+      </w:r>
+    </w:p>
+    <w:p>
+      <w:pPr>
+        <w:pStyle w:val="a9"/>
+        <w:rPr>
+          <w:lang w:val="en-US"/>
+        </w:rPr>
+      </w:pPr>
+    </w:p>
+    <w:p>
+      <w:pPr>
+        <w:pStyle w:val="a9"/>
+        <w:rPr>
+          <w:lang w:val="en-US"/>
+        </w:rPr>
+      </w:pPr>
+      <w:r>
+        <w:rPr>
+          <w:lang w:val="en-US"/>
+        </w:rPr>
+        <w:t>--создание таблицы Вещи</w:t>
+      </w:r>
+    </w:p>
+    <w:p>
+      <w:pPr>
+        <w:pStyle w:val="a9"/>
+        <w:rPr>
+          <w:lang w:val="en-US"/>
+        </w:rPr>
+      </w:pPr>
+      <w:r>
+        <w:rPr>
+          <w:lang w:val="en-US"/>
+        </w:rPr>
+        <w:t>create table items(</w:t>
+      </w:r>
+    </w:p>
+    <w:p>
+      <w:pPr>
+        <w:pStyle w:val="a9"/>
+        <w:rPr>
+          <w:lang w:val="en-US"/>
+        </w:rPr>
+      </w:pPr>
+      <w:r>
+        <w:rPr>
+          <w:lang w:val="en-US"/>
+        </w:rPr>
+        <w:t>id int not null,</w:t>
+      </w:r>
+    </w:p>
+    <w:p>
+      <w:pPr>
+        <w:pStyle w:val="a9"/>
+        <w:rPr>
+          <w:lang w:val="en-US"/>
+        </w:rPr>
+      </w:pPr>
+      <w:r>
+        <w:rPr>
+          <w:lang w:val="en-US"/>
+        </w:rPr>
+        <w:t>title varchar(50) not null,</w:t>
+      </w:r>
+    </w:p>
+    <w:p>
+      <w:pPr>
+        <w:pStyle w:val="a9"/>
+        <w:rPr>
+          <w:lang w:val="en-US"/>
+        </w:rPr>
+      </w:pPr>
+      <w:r>
+        <w:rPr>
+          <w:lang w:val="en-US"/>
+        </w:rPr>
+        <w:t>image varchar(250),</w:t>
+      </w:r>
+    </w:p>
+    <w:p>
+      <w:pPr>
+        <w:pStyle w:val="a9"/>
+        <w:rPr>
+          <w:lang w:val="en-US"/>
+        </w:rPr>
+      </w:pPr>
+      <w:r>
+        <w:rPr>
+          <w:lang w:val="en-US"/>
+        </w:rPr>
+        <w:t>description varchar(1000) null,</w:t>
+      </w:r>
+    </w:p>
+    <w:p>
+      <w:pPr>
+        <w:pStyle w:val="a9"/>
+        <w:rPr>
+          <w:lang w:val="en-US"/>
+        </w:rPr>
+      </w:pPr>
+      <w:r>
+        <w:rPr>
+          <w:lang w:val="en-US"/>
+        </w:rPr>
+        <w:t>publication_time date not null,</w:t>
+      </w:r>
+    </w:p>
+    <w:p>
+      <w:pPr>
+        <w:pStyle w:val="a9"/>
+        <w:rPr>
+          <w:lang w:val="en-US"/>
+        </w:rPr>
+      </w:pPr>
+      <w:r>
+        <w:rPr>
+          <w:lang w:val="en-US"/>
+        </w:rPr>
+        <w:t>user_id int not null,</w:t>
+      </w:r>
+    </w:p>
+    <w:p>
+      <w:pPr>
+        <w:pStyle w:val="a9"/>
+        <w:rPr>
+          <w:lang w:val="en-US"/>
+        </w:rPr>
+      </w:pPr>
+      <w:r>
+        <w:rPr>
+          <w:lang w:val="en-US"/>
+        </w:rPr>
+        <w:t>item_status int not null,</w:t>
+      </w:r>
+    </w:p>
+    <w:p>
+      <w:pPr>
+        <w:pStyle w:val="a9"/>
+        <w:rPr>
+          <w:lang w:val="en-US"/>
+        </w:rPr>
+      </w:pPr>
+      <w:r>
+        <w:rPr>
+          <w:lang w:val="en-US"/>
+        </w:rPr>
+        <w:t>count_view int not null,</w:t>
+      </w:r>
+    </w:p>
+    <w:p>
+      <w:pPr>
+        <w:pStyle w:val="a9"/>
+        <w:rPr>
+          <w:lang w:val="en-US"/>
+        </w:rPr>
+      </w:pPr>
+      <w:r>
+        <w:rPr>
+          <w:lang w:val="en-US"/>
+        </w:rPr>
+        <w:t>constraint items_pk PRIMARY KEY (id),</w:t>
+      </w:r>
+    </w:p>
+    <w:p>
+      <w:pPr>
+        <w:pStyle w:val="a9"/>
+        <w:rPr>
+          <w:lang w:val="en-US"/>
+        </w:rPr>
+      </w:pPr>
+      <w:r>
+        <w:rPr>
+          <w:lang w:val="en-US"/>
+        </w:rPr>
+        <w:t>constraint user_items_users_fk foreign key (user_id) references users(id),</w:t>
+      </w:r>
+    </w:p>
+    <w:p>
+      <w:pPr>
+        <w:pStyle w:val="a9"/>
+        <w:rPr>
+          <w:lang w:val="en-US"/>
+        </w:rPr>
+      </w:pPr>
+      <w:r>
+        <w:rPr>
+          <w:lang w:val="en-US"/>
+        </w:rPr>
+        <w:t>constraint item_status_items_fk foreign key (item_status) references item_status(id)</w:t>
+      </w:r>
+    </w:p>
+    <w:p>
+      <w:pPr>
+        <w:pStyle w:val="a9"/>
+        <w:rPr>
+          <w:lang w:val="en-US"/>
+        </w:rPr>
+      </w:pPr>
+      <w:r>
+        <w:rPr>
+          <w:lang w:val="en-US"/>
+        </w:rPr>
+        <w:t>);</w:t>
+      </w:r>
+    </w:p>
+    <w:p>
+      <w:pPr>
+        <w:pStyle w:val="a9"/>
+        <w:rPr>
+          <w:lang w:val="en-US"/>
+        </w:rPr>
+      </w:pPr>
+    </w:p>
+    <w:p>
+      <w:pPr>
+        <w:pStyle w:val="a9"/>
+        <w:rPr>
+          <w:lang w:val="en-US"/>
+        </w:rPr>
+      </w:pPr>
+      <w:r>
+        <w:rPr>
+          <w:lang w:val="en-US"/>
+        </w:rPr>
+        <w:t>--создание таблицы Статусы заявок</w:t>
+      </w:r>
+    </w:p>
+    <w:p>
+      <w:pPr>
+        <w:pStyle w:val="a9"/>
+        <w:rPr>
+          <w:lang w:val="en-US"/>
+        </w:rPr>
+      </w:pPr>
+      <w:r>
+        <w:rPr>
+          <w:lang w:val="en-US"/>
+        </w:rPr>
+        <w:t>create table request_status(</w:t>
+      </w:r>
+    </w:p>
+    <w:p>
+      <w:pPr>
+        <w:pStyle w:val="a9"/>
+        <w:rPr>
+          <w:lang w:val="en-US"/>
+        </w:rPr>
+      </w:pPr>
+      <w:r>
+        <w:rPr>
+          <w:lang w:val="en-US"/>
+        </w:rPr>
+        <w:t xml:space="preserve">    id int not null,</w:t>
+      </w:r>
+    </w:p>
+    <w:p>
+      <w:pPr>
+        <w:pStyle w:val="a9"/>
+        <w:rPr>
+          <w:lang w:val="en-US"/>
+        </w:rPr>
+      </w:pPr>
+      <w:r>
+        <w:rPr>
+          <w:lang w:val="en-US"/>
+        </w:rPr>
+        <w:t xml:space="preserve">    request_status_name varchar(30) not null,</w:t>
+      </w:r>
+    </w:p>
+    <w:p>
+      <w:pPr>
+        <w:pStyle w:val="a9"/>
+        <w:rPr>
+          <w:lang w:val="en-US"/>
+        </w:rPr>
+      </w:pPr>
+      <w:r>
+        <w:rPr>
+          <w:lang w:val="en-US"/>
+        </w:rPr>
+        <w:t xml:space="preserve">    constraint request_status_name_pk PRIMARY KEY (id)</w:t>
+      </w:r>
+    </w:p>
+    <w:p>
+      <w:pPr>
+        <w:pStyle w:val="a9"/>
+        <w:rPr>
+          <w:lang w:val="en-US"/>
+        </w:rPr>
+      </w:pPr>
+      <w:r>
+        <w:rPr>
+          <w:lang w:val="en-US"/>
+        </w:rPr>
+        <w:t xml:space="preserve">);  </w:t>
+      </w:r>
+    </w:p>
+    <w:p>
+      <w:pPr>
+        <w:pStyle w:val="a9"/>
+        <w:rPr>
+          <w:lang w:val="en-US"/>
+        </w:rPr>
+      </w:pPr>
+    </w:p>
+    <w:p>
+      <w:pPr>
+        <w:pStyle w:val="a9"/>
+        <w:rPr>
+          <w:lang w:val="en-US"/>
+        </w:rPr>
+      </w:pPr>
+      <w:r>
+        <w:rPr>
+          <w:lang w:val="en-US"/>
+        </w:rPr>
+        <w:t>--создание таблицы Заявки</w:t>
+      </w:r>
+    </w:p>
+    <w:p>
+      <w:pPr>
+        <w:pStyle w:val="a9"/>
+        <w:rPr>
+          <w:lang w:val="en-US"/>
+        </w:rPr>
+      </w:pPr>
+      <w:r>
+        <w:rPr>
+          <w:lang w:val="en-US"/>
+        </w:rPr>
+        <w:t>create table requests(</w:t>
+      </w:r>
+    </w:p>
+    <w:p>
+      <w:pPr>
+        <w:pStyle w:val="a9"/>
+        <w:rPr>
+          <w:lang w:val="en-US"/>
+        </w:rPr>
+      </w:pPr>
+      <w:r>
+        <w:rPr>
+          <w:lang w:val="en-US"/>
+        </w:rPr>
+        <w:t>id int not null,</w:t>
+      </w:r>
+    </w:p>
+    <w:p>
+      <w:pPr>
+        <w:pStyle w:val="a9"/>
+        <w:rPr>
+          <w:lang w:val="en-US"/>
+        </w:rPr>
+      </w:pPr>
+      <w:r>
+        <w:rPr>
+          <w:lang w:val="en-US"/>
+        </w:rPr>
+        <w:t>publication_time date not null,</w:t>
+      </w:r>
+    </w:p>
+    <w:p>
+      <w:pPr>
+        <w:pStyle w:val="a9"/>
+        <w:rPr>
+          <w:lang w:val="en-US"/>
+        </w:rPr>
+      </w:pPr>
+      <w:r>
+        <w:rPr>
+          <w:lang w:val="en-US"/>
+        </w:rPr>
+        <w:t>request_status int not null,</w:t>
+      </w:r>
+    </w:p>
+    <w:p>
+      <w:pPr>
+        <w:pStyle w:val="a9"/>
+        <w:rPr>
+          <w:lang w:val="en-US"/>
+        </w:rPr>
+      </w:pPr>
+      <w:r>
+        <w:rPr>
+          <w:lang w:val="en-US"/>
+        </w:rPr>
+        <w:t>comment_receiver varchar(1000) null,</w:t>
+      </w:r>
+    </w:p>
+    <w:p>
+      <w:pPr>
+        <w:pStyle w:val="a9"/>
+        <w:rPr>
+          <w:lang w:val="en-US"/>
+        </w:rPr>
+      </w:pPr>
+      <w:r>
+        <w:rPr>
+          <w:lang w:val="en-US"/>
+        </w:rPr>
+        <w:t>item_sender int not null,</w:t>
+      </w:r>
+    </w:p>
+    <w:p>
+      <w:pPr>
+        <w:pStyle w:val="a9"/>
+        <w:rPr>
+          <w:lang w:val="en-US"/>
+        </w:rPr>
+      </w:pPr>
+      <w:r>
+        <w:rPr>
+          <w:lang w:val="en-US"/>
+        </w:rPr>
+        <w:t>item_receiver int not null,</w:t>
+      </w:r>
+    </w:p>
+    <w:p>
+      <w:pPr>
+        <w:pStyle w:val="a9"/>
+        <w:rPr>
+          <w:lang w:val="en-US"/>
+        </w:rPr>
+      </w:pPr>
+      <w:r>
+        <w:rPr>
+          <w:lang w:val="en-US"/>
+        </w:rPr>
+        <w:t>constraint requests_pk PRIMARY KEY (id),</w:t>
+      </w:r>
+    </w:p>
+    <w:p>
+      <w:pPr>
+        <w:pStyle w:val="a9"/>
+        <w:rPr>
+          <w:lang w:val="en-US"/>
+        </w:rPr>
+      </w:pPr>
+      <w:r>
+        <w:rPr>
+          <w:lang w:val="en-US"/>
+        </w:rPr>
+        <w:t>constraint status_request_status_fk foreign key (request_status) references request_status(id),</w:t>
+      </w:r>
+    </w:p>
+    <w:p>
+      <w:pPr>
+        <w:pStyle w:val="a9"/>
+        <w:rPr>
+          <w:lang w:val="en-US"/>
+        </w:rPr>
+      </w:pPr>
+      <w:r>
+        <w:rPr>
+          <w:lang w:val="en-US"/>
+        </w:rPr>
+        <w:t>constraint item_sender_request_item_fk foreign key (item_sender) references items(id),</w:t>
+      </w:r>
+    </w:p>
+    <w:p>
+      <w:pPr>
+        <w:pStyle w:val="a9"/>
+        <w:rPr>
+          <w:lang w:val="en-US"/>
+        </w:rPr>
+      </w:pPr>
+      <w:r>
+        <w:rPr>
+          <w:lang w:val="en-US"/>
+        </w:rPr>
+        <w:t>constraint item_receiver_request_item_fk foreign key (item_receiver) references items(id)</w:t>
+      </w:r>
+    </w:p>
+    <w:p>
+      <w:pPr>
+        <w:pStyle w:val="a9"/>
+        <w:rPr>
+          <w:lang w:val="en-US"/>
+        </w:rPr>
+      </w:pPr>
+      <w:r>
+        <w:rPr>
+          <w:lang w:val="en-US"/>
+        </w:rPr>
+        <w:t>);</w:t>
+      </w:r>
+    </w:p>
+    <w:permEnd w:id="673322879"/>
+    <w:p>
+      <w:pPr>
+        <w:pStyle w:val="2"/>
+      </w:pPr>
+      <w:r>
+        <w:t>Запросы выборки данных из таблиц</w:t>
+      </w:r>
+      <w:r>
+        <w:t xml:space="preserve"> базы данных</w:t>
+      </w:r>
+    </w:p>
+    <w:p>
+      <w:pPr>
+        <w:pStyle w:val="a9"/>
+      </w:pPr>
+      <w:permStart w:id="2116839860" w:edGrp="everyone"/>
+      <w:permStart w:id="1401307852" w:edGrp="everyone"/>
+      <w:r>
+        <w:t>--ОТЧЕТЫ</w:t>
+      </w:r>
+    </w:p>
+    <w:p>
+      <w:pPr>
+        <w:pStyle w:val="a9"/>
+      </w:pPr>
+      <w:r>
+        <w:t>--Администраторы:</w:t>
+      </w:r>
+    </w:p>
+    <w:p>
+      <w:pPr>
+        <w:pStyle w:val="a9"/>
+      </w:pPr>
+      <w:r>
+        <w:t>--</w:t>
+      </w:r>
+      <w:r>
+        <w:t>Просмотр авторизованных пользователей в данный момент:</w:t>
+      </w:r>
+    </w:p>
+    <w:p>
+      <w:pPr>
+        <w:pStyle w:val="a9"/>
+        <w:rPr>
+          <w:lang w:val="en-US"/>
+        </w:rPr>
+      </w:pPr>
+      <w:r>
+        <w:rPr>
+          <w:lang w:val="en-US"/>
+        </w:rPr>
         <w:lastRenderedPageBreak/>
-        <w:t>);</w:t>
-      </w:r>
-    </w:p>
-    <w:p>
-      <w:pPr>
-        <w:pStyle w:val="a9"/>
-        <w:rPr>
-          <w:lang w:val="en-US"/>
-        </w:rPr>
-      </w:pPr>
-    </w:p>
-    <w:p>
-      <w:pPr>
-        <w:pStyle w:val="a9"/>
-        <w:rPr>
-          <w:lang w:val="en-US"/>
-        </w:rPr>
-      </w:pPr>
-      <w:r>
-        <w:rPr>
-          <w:lang w:val="en-US"/>
-        </w:rPr>
-        <w:t>--создание таблицы Вещи</w:t>
-      </w:r>
-    </w:p>
-    <w:p>
-      <w:pPr>
-        <w:pStyle w:val="a9"/>
-        <w:rPr>
-          <w:lang w:val="en-US"/>
-        </w:rPr>
-      </w:pPr>
-      <w:r>
-        <w:rPr>
-          <w:lang w:val="en-US"/>
-        </w:rPr>
-        <w:t>create table items(</w:t>
-      </w:r>
-    </w:p>
-    <w:p>
-      <w:pPr>
-        <w:pStyle w:val="a9"/>
-        <w:rPr>
-          <w:lang w:val="en-US"/>
-        </w:rPr>
-      </w:pPr>
-      <w:r>
-        <w:rPr>
-          <w:lang w:val="en-US"/>
-        </w:rPr>
-        <w:t>id int not null,</w:t>
-      </w:r>
-    </w:p>
-    <w:p>
-      <w:pPr>
-        <w:pStyle w:val="a9"/>
-        <w:rPr>
-          <w:lang w:val="en-US"/>
-        </w:rPr>
-      </w:pPr>
-      <w:r>
-        <w:rPr>
-          <w:lang w:val="en-US"/>
-        </w:rPr>
-        <w:t>title varchar(50) not null,</w:t>
-      </w:r>
-    </w:p>
-    <w:p>
-      <w:pPr>
-        <w:pStyle w:val="a9"/>
-        <w:rPr>
-          <w:lang w:val="en-US"/>
-        </w:rPr>
-      </w:pPr>
-      <w:r>
-        <w:rPr>
-          <w:lang w:val="en-US"/>
-        </w:rPr>
-        <w:t>image varchar(250),</w:t>
-      </w:r>
-    </w:p>
-    <w:p>
-      <w:pPr>
-        <w:pStyle w:val="a9"/>
-        <w:rPr>
-          <w:lang w:val="en-US"/>
-        </w:rPr>
-      </w:pPr>
-      <w:r>
-        <w:rPr>
-          <w:lang w:val="en-US"/>
-        </w:rPr>
-        <w:t>description varchar(1000) null,</w:t>
-      </w:r>
-    </w:p>
-    <w:p>
-      <w:pPr>
-        <w:pStyle w:val="a9"/>
-        <w:rPr>
-          <w:lang w:val="en-US"/>
-        </w:rPr>
-      </w:pPr>
-      <w:r>
-        <w:rPr>
-          <w:lang w:val="en-US"/>
-        </w:rPr>
-        <w:t>publication_time date not null,</w:t>
-      </w:r>
-    </w:p>
-    <w:p>
-      <w:pPr>
-        <w:pStyle w:val="a9"/>
-        <w:rPr>
-          <w:lang w:val="en-US"/>
-        </w:rPr>
-      </w:pPr>
-      <w:r>
-        <w:rPr>
-          <w:lang w:val="en-US"/>
-        </w:rPr>
-        <w:t>user_id int not null,</w:t>
-      </w:r>
-    </w:p>
-    <w:p>
-      <w:pPr>
-        <w:pStyle w:val="a9"/>
-        <w:rPr>
-          <w:lang w:val="en-US"/>
-        </w:rPr>
-      </w:pPr>
-      <w:r>
-        <w:rPr>
-          <w:lang w:val="en-US"/>
-        </w:rPr>
-        <w:t>item_status int not null,</w:t>
-      </w:r>
-    </w:p>
-    <w:p>
-      <w:pPr>
-        <w:pStyle w:val="a9"/>
-        <w:rPr>
-          <w:lang w:val="en-US"/>
-        </w:rPr>
-      </w:pPr>
-      <w:r>
-        <w:rPr>
-          <w:lang w:val="en-US"/>
-        </w:rPr>
-        <w:t>count_view int not null,</w:t>
-      </w:r>
-    </w:p>
-    <w:p>
-      <w:pPr>
-        <w:pStyle w:val="a9"/>
-        <w:rPr>
-          <w:lang w:val="en-US"/>
-        </w:rPr>
-      </w:pPr>
-      <w:r>
-        <w:rPr>
-          <w:lang w:val="en-US"/>
-        </w:rPr>
-        <w:t>constraint items_pk PRIMARY KEY (id),</w:t>
-      </w:r>
-    </w:p>
-    <w:p>
-      <w:pPr>
-        <w:pStyle w:val="a9"/>
-        <w:rPr>
-          <w:lang w:val="en-US"/>
-        </w:rPr>
-      </w:pPr>
-      <w:r>
-        <w:rPr>
-          <w:lang w:val="en-US"/>
-        </w:rPr>
-        <w:t>constraint user_items_users_fk foreign key (user_id) references users(id),</w:t>
-      </w:r>
-    </w:p>
-    <w:p>
-      <w:pPr>
-        <w:pStyle w:val="a9"/>
-        <w:rPr>
-          <w:lang w:val="en-US"/>
-        </w:rPr>
-      </w:pPr>
-      <w:r>
-        <w:rPr>
-          <w:lang w:val="en-US"/>
-        </w:rPr>
-        <w:t>constraint item_status_items_fk foreign key (item_status) references item_status(id)</w:t>
-      </w:r>
-    </w:p>
-    <w:p>
-      <w:pPr>
-        <w:pStyle w:val="a9"/>
-        <w:rPr>
-          <w:lang w:val="en-US"/>
-        </w:rPr>
-      </w:pPr>
-      <w:r>
-        <w:rPr>
-          <w:lang w:val="en-US"/>
-        </w:rPr>
-        <w:t>);</w:t>
-      </w:r>
-    </w:p>
-    <w:p>
-      <w:pPr>
-        <w:pStyle w:val="a9"/>
-        <w:rPr>
-          <w:lang w:val="en-US"/>
-        </w:rPr>
-      </w:pPr>
-    </w:p>
-    <w:p>
-      <w:pPr>
-        <w:pStyle w:val="a9"/>
-        <w:rPr>
-          <w:lang w:val="en-US"/>
-        </w:rPr>
-      </w:pPr>
-      <w:r>
-        <w:rPr>
-          <w:lang w:val="en-US"/>
-        </w:rPr>
-        <w:t>--создание таблицы Статусы заявок</w:t>
-      </w:r>
-    </w:p>
-    <w:p>
-      <w:pPr>
-        <w:pStyle w:val="a9"/>
-        <w:rPr>
-          <w:lang w:val="en-US"/>
-        </w:rPr>
-      </w:pPr>
-      <w:r>
-        <w:rPr>
-          <w:lang w:val="en-US"/>
-        </w:rPr>
-        <w:t>create table request_status(</w:t>
-      </w:r>
-    </w:p>
-    <w:p>
-      <w:pPr>
-        <w:pStyle w:val="a9"/>
-        <w:rPr>
-          <w:lang w:val="en-US"/>
-        </w:rPr>
-      </w:pPr>
-      <w:r>
-        <w:rPr>
-          <w:lang w:val="en-US"/>
-        </w:rPr>
-        <w:t xml:space="preserve">    id int not null,</w:t>
-      </w:r>
-    </w:p>
-    <w:p>
-      <w:pPr>
-        <w:pStyle w:val="a9"/>
-        <w:rPr>
-          <w:lang w:val="en-US"/>
-        </w:rPr>
-      </w:pPr>
-      <w:r>
-        <w:rPr>
-          <w:lang w:val="en-US"/>
-        </w:rPr>
-        <w:t xml:space="preserve">    request_status_name varchar(30) not null,</w:t>
-      </w:r>
-    </w:p>
-    <w:p>
-      <w:pPr>
-        <w:pStyle w:val="a9"/>
-        <w:rPr>
-          <w:lang w:val="en-US"/>
-        </w:rPr>
-      </w:pPr>
-      <w:r>
-        <w:rPr>
-          <w:lang w:val="en-US"/>
-        </w:rPr>
-        <w:t xml:space="preserve">    constraint request_status_name_pk PRIMARY KEY (id)</w:t>
-      </w:r>
-    </w:p>
-    <w:p>
-      <w:pPr>
-        <w:pStyle w:val="a9"/>
-        <w:rPr>
-          <w:lang w:val="en-US"/>
-        </w:rPr>
-      </w:pPr>
-      <w:r>
-        <w:rPr>
-          <w:lang w:val="en-US"/>
-        </w:rPr>
-        <w:t xml:space="preserve">);  </w:t>
-      </w:r>
-    </w:p>
-    <w:p>
-      <w:pPr>
-        <w:pStyle w:val="a9"/>
-        <w:rPr>
-          <w:lang w:val="en-US"/>
-        </w:rPr>
-      </w:pPr>
-    </w:p>
-    <w:p>
-      <w:pPr>
-        <w:pStyle w:val="a9"/>
-        <w:rPr>
-          <w:lang w:val="en-US"/>
-        </w:rPr>
-      </w:pPr>
-      <w:r>
-        <w:rPr>
-          <w:lang w:val="en-US"/>
-        </w:rPr>
-        <w:t>--создание таблицы Заявки</w:t>
-      </w:r>
-    </w:p>
-    <w:p>
-      <w:pPr>
-        <w:pStyle w:val="a9"/>
-        <w:rPr>
-          <w:lang w:val="en-US"/>
-        </w:rPr>
-      </w:pPr>
-      <w:r>
-        <w:rPr>
-          <w:lang w:val="en-US"/>
-        </w:rPr>
-        <w:t>create table requests(</w:t>
-      </w:r>
-    </w:p>
-    <w:p>
-      <w:pPr>
-        <w:pStyle w:val="a9"/>
-        <w:rPr>
-          <w:lang w:val="en-US"/>
-        </w:rPr>
-      </w:pPr>
-      <w:r>
-        <w:rPr>
-          <w:lang w:val="en-US"/>
-        </w:rPr>
-        <w:t>id int not null,</w:t>
-      </w:r>
-    </w:p>
-    <w:p>
-      <w:pPr>
-        <w:pStyle w:val="a9"/>
-        <w:rPr>
-          <w:lang w:val="en-US"/>
-        </w:rPr>
-      </w:pPr>
-      <w:r>
-        <w:rPr>
-          <w:lang w:val="en-US"/>
-        </w:rPr>
-        <w:t>publication_time date not null,</w:t>
-      </w:r>
-    </w:p>
-    <w:p>
-      <w:pPr>
-        <w:pStyle w:val="a9"/>
-        <w:rPr>
-          <w:lang w:val="en-US"/>
-        </w:rPr>
-      </w:pPr>
-      <w:r>
-        <w:rPr>
-          <w:lang w:val="en-US"/>
-        </w:rPr>
-        <w:t>request_status int not null,</w:t>
-      </w:r>
-    </w:p>
-    <w:p>
-      <w:pPr>
-        <w:pStyle w:val="a9"/>
-        <w:rPr>
-          <w:lang w:val="en-US"/>
-        </w:rPr>
-      </w:pPr>
-      <w:r>
-        <w:rPr>
-          <w:lang w:val="en-US"/>
-        </w:rPr>
-        <w:t>comment_receiver varchar(1000) null,</w:t>
-      </w:r>
-    </w:p>
-    <w:p>
-      <w:pPr>
-        <w:pStyle w:val="a9"/>
-        <w:rPr>
-          <w:lang w:val="en-US"/>
-        </w:rPr>
-      </w:pPr>
-      <w:r>
-        <w:rPr>
-          <w:lang w:val="en-US"/>
-        </w:rPr>
-        <w:t>item_sender int not null,</w:t>
-      </w:r>
-    </w:p>
-    <w:p>
-      <w:pPr>
-        <w:pStyle w:val="a9"/>
-        <w:rPr>
-          <w:lang w:val="en-US"/>
-        </w:rPr>
-      </w:pPr>
-      <w:r>
-        <w:rPr>
-          <w:lang w:val="en-US"/>
-        </w:rPr>
-        <w:t>item_receiver int not null,</w:t>
-      </w:r>
-    </w:p>
-    <w:p>
-      <w:pPr>
-        <w:pStyle w:val="a9"/>
-        <w:rPr>
-          <w:lang w:val="en-US"/>
-        </w:rPr>
-      </w:pPr>
-      <w:r>
-        <w:rPr>
-          <w:lang w:val="en-US"/>
-        </w:rPr>
-        <w:t>constraint requests_pk PRIMARY KEY (id),</w:t>
-      </w:r>
-    </w:p>
-    <w:p>
-      <w:pPr>
-        <w:pStyle w:val="a9"/>
-        <w:rPr>
-          <w:lang w:val="en-US"/>
-        </w:rPr>
-      </w:pPr>
-      <w:r>
-        <w:rPr>
-          <w:lang w:val="en-US"/>
-        </w:rPr>
-        <w:t>constraint status_request_status_fk foreign key (request_status) references request_status(id),</w:t>
-      </w:r>
-    </w:p>
-    <w:p>
-      <w:pPr>
-        <w:pStyle w:val="a9"/>
-        <w:rPr>
-          <w:lang w:val="en-US"/>
-        </w:rPr>
-      </w:pPr>
-      <w:r>
-        <w:rPr>
-          <w:lang w:val="en-US"/>
-        </w:rPr>
-        <w:t>constraint item_sender_request_item_fk foreign key (item_sender) references items(id),</w:t>
-      </w:r>
-    </w:p>
-    <w:p>
-      <w:pPr>
-        <w:pStyle w:val="a9"/>
-        <w:rPr>
-          <w:lang w:val="en-US"/>
-        </w:rPr>
-      </w:pPr>
-      <w:r>
-        <w:rPr>
-          <w:lang w:val="en-US"/>
-        </w:rPr>
-        <w:t>constraint item_receiver_request_item_fk foreign key (item_receiver) references items(id)</w:t>
-      </w:r>
-    </w:p>
-    <w:p>
-      <w:pPr>
-        <w:pStyle w:val="a9"/>
-        <w:rPr>
-          <w:lang w:val="en-US"/>
-        </w:rPr>
-      </w:pPr>
-      <w:r>
-        <w:rPr>
-          <w:lang w:val="en-US"/>
-        </w:rPr>
-        <w:t>);</w:t>
-      </w:r>
-    </w:p>
-    <w:permEnd w:id="2089449920"/>
+        <w:t xml:space="preserve">SELECT * FROM users </w:t>
+      </w:r>
+    </w:p>
+    <w:p>
+      <w:pPr>
+        <w:pStyle w:val="a9"/>
+        <w:rPr>
+          <w:lang w:val="en-US"/>
+        </w:rPr>
+      </w:pPr>
+      <w:r>
+        <w:rPr>
+          <w:lang w:val="en-US"/>
+        </w:rPr>
+        <w:t>WHERE is_authorized = '1';</w:t>
+      </w:r>
+    </w:p>
+    <w:p>
+      <w:pPr>
+        <w:pStyle w:val="a9"/>
+      </w:pPr>
+      <w:r>
+        <w:t>--Просмотр неавторизованных пользователей в данный момент</w:t>
+      </w:r>
+    </w:p>
+    <w:p>
+      <w:pPr>
+        <w:pStyle w:val="a9"/>
+        <w:rPr>
+          <w:lang w:val="en-US"/>
+        </w:rPr>
+      </w:pPr>
+      <w:r>
+        <w:rPr>
+          <w:lang w:val="en-US"/>
+        </w:rPr>
+        <w:t xml:space="preserve">SELECT * FROM users </w:t>
+      </w:r>
+    </w:p>
+    <w:p>
+      <w:pPr>
+        <w:pStyle w:val="a9"/>
+        <w:rPr>
+          <w:lang w:val="en-US"/>
+        </w:rPr>
+      </w:pPr>
+      <w:r>
+        <w:rPr>
+          <w:lang w:val="en-US"/>
+        </w:rPr>
+        <w:t>WHERE is_authorized = '0';</w:t>
+      </w:r>
+    </w:p>
+    <w:p>
+      <w:pPr>
+        <w:pStyle w:val="a9"/>
+      </w:pPr>
+      <w:r>
+        <w:t xml:space="preserve">--Просмотр пользователей за определенный период </w:t>
+      </w:r>
+    </w:p>
+    <w:p>
+      <w:pPr>
+        <w:pStyle w:val="a9"/>
+      </w:pPr>
+      <w:r>
+        <w:t xml:space="preserve">SELECT * FROM users </w:t>
+      </w:r>
+    </w:p>
+    <w:p>
+      <w:pPr>
+        <w:pStyle w:val="a9"/>
+        <w:rPr>
+          <w:lang w:val="en-US"/>
+        </w:rPr>
+      </w:pPr>
+      <w:r>
+        <w:rPr>
+          <w:lang w:val="en-US"/>
+        </w:rPr>
+        <w:t>WHERE last_login_time = '24-04-1997';</w:t>
+      </w:r>
+    </w:p>
+    <w:p>
+      <w:pPr>
+        <w:pStyle w:val="a9"/>
+        <w:rPr>
+          <w:lang w:val="en-US"/>
+        </w:rPr>
+      </w:pPr>
+    </w:p>
+    <w:p>
+      <w:pPr>
+        <w:pStyle w:val="a9"/>
+      </w:pPr>
+      <w:r>
+        <w:t>--Модераторы:</w:t>
+      </w:r>
+    </w:p>
+    <w:p>
+      <w:pPr>
+        <w:pStyle w:val="a9"/>
+      </w:pPr>
+      <w:r>
+        <w:t>--Просмотр заявок на обмен, произведенных за определенный период</w:t>
+      </w:r>
+    </w:p>
+    <w:p>
+      <w:pPr>
+        <w:pStyle w:val="a9"/>
+        <w:rPr>
+          <w:lang w:val="en-US"/>
+        </w:rPr>
+      </w:pPr>
+      <w:r>
+        <w:rPr>
+          <w:lang w:val="en-US"/>
+        </w:rPr>
+        <w:t>SELECT * FROM requests</w:t>
+      </w:r>
+    </w:p>
+    <w:p>
+      <w:pPr>
+        <w:pStyle w:val="a9"/>
+        <w:rPr>
+          <w:lang w:val="en-US"/>
+        </w:rPr>
+      </w:pPr>
+      <w:r>
+        <w:rPr>
+          <w:lang w:val="en-US"/>
+        </w:rPr>
+        <w:t>WHERE publication_time &gt;= '24-04-1997'</w:t>
+      </w:r>
+    </w:p>
+    <w:p>
+      <w:pPr>
+        <w:pStyle w:val="a9"/>
+        <w:rPr>
+          <w:lang w:val="en-US"/>
+        </w:rPr>
+      </w:pPr>
+      <w:r>
+        <w:rPr>
+          <w:lang w:val="en-US"/>
+        </w:rPr>
+        <w:t>AND publication_time &lt;= '07-11-2022';</w:t>
+      </w:r>
+    </w:p>
+    <w:p>
+      <w:pPr>
+        <w:pStyle w:val="a9"/>
+      </w:pPr>
+      <w:r>
+        <w:t>--Просмотр заблокированных пользователей</w:t>
+      </w:r>
+    </w:p>
+    <w:p>
+      <w:pPr>
+        <w:pStyle w:val="a9"/>
+      </w:pPr>
+      <w:r>
+        <w:t xml:space="preserve">SELECT * FROM users </w:t>
+      </w:r>
+    </w:p>
+    <w:p>
+      <w:pPr>
+        <w:pStyle w:val="a9"/>
+      </w:pPr>
+      <w:r>
+        <w:t>WHERE user_status = '2';</w:t>
+      </w:r>
+    </w:p>
+    <w:p>
+      <w:pPr>
+        <w:pStyle w:val="a9"/>
+      </w:pPr>
+      <w:r>
+        <w:t xml:space="preserve">--Просмотр всех отмененных заявок </w:t>
+      </w:r>
+    </w:p>
+    <w:p>
+      <w:pPr>
+        <w:pStyle w:val="a9"/>
+        <w:rPr>
+          <w:lang w:val="en-US"/>
+        </w:rPr>
+      </w:pPr>
+      <w:r>
+        <w:rPr>
+          <w:lang w:val="en-US"/>
+        </w:rPr>
+        <w:t>SELECT * FROM requests</w:t>
+      </w:r>
+    </w:p>
+    <w:p>
+      <w:pPr>
+        <w:pStyle w:val="a9"/>
+        <w:rPr>
+          <w:lang w:val="en-US"/>
+        </w:rPr>
+      </w:pPr>
+      <w:r>
+        <w:rPr>
+          <w:lang w:val="en-US"/>
+        </w:rPr>
+        <w:t>WHERE request_status = '3';</w:t>
+      </w:r>
+    </w:p>
+    <w:p>
+      <w:pPr>
+        <w:pStyle w:val="a9"/>
+        <w:rPr>
+          <w:lang w:val="en-US"/>
+        </w:rPr>
+      </w:pPr>
+    </w:p>
+    <w:p>
+      <w:pPr>
+        <w:pStyle w:val="a9"/>
+      </w:pPr>
+      <w:r>
+        <w:t>--Пользователи</w:t>
+      </w:r>
+    </w:p>
+    <w:p>
+      <w:pPr>
+        <w:pStyle w:val="a9"/>
+      </w:pPr>
+      <w:r>
+        <w:t xml:space="preserve">--Просмотр вещей, выставленных на обмен </w:t>
+      </w:r>
+    </w:p>
+    <w:p>
+      <w:pPr>
+        <w:pStyle w:val="a9"/>
+        <w:rPr>
+          <w:lang w:val="en-US"/>
+        </w:rPr>
+      </w:pPr>
+      <w:r>
+        <w:rPr>
+          <w:lang w:val="en-US"/>
+        </w:rPr>
+        <w:t>SELECT * FROM items</w:t>
+      </w:r>
+    </w:p>
+    <w:p>
+      <w:pPr>
+        <w:pStyle w:val="a9"/>
+        <w:rPr>
+          <w:lang w:val="en-US"/>
+        </w:rPr>
+      </w:pPr>
+      <w:r>
+        <w:rPr>
+          <w:lang w:val="en-US"/>
+        </w:rPr>
+        <w:t>WHERE item_status = '1';</w:t>
+      </w:r>
+    </w:p>
+    <w:p>
+      <w:pPr>
+        <w:pStyle w:val="a9"/>
+      </w:pPr>
+      <w:r>
+        <w:t>--Просмотр своих скрытых вещей</w:t>
+      </w:r>
+    </w:p>
+    <w:p>
+      <w:pPr>
+        <w:pStyle w:val="a9"/>
+      </w:pPr>
+      <w:r>
+        <w:t>SELECT * FROM items</w:t>
+      </w:r>
+    </w:p>
+    <w:p>
+      <w:pPr>
+        <w:pStyle w:val="a9"/>
+        <w:rPr>
+          <w:lang w:val="en-US"/>
+        </w:rPr>
+      </w:pPr>
+      <w:r>
+        <w:rPr>
+          <w:lang w:val="en-US"/>
+        </w:rPr>
+        <w:t>WHERE item_status = '2' AND user_id = '1';</w:t>
+      </w:r>
+    </w:p>
+    <w:p>
+      <w:pPr>
+        <w:pStyle w:val="a9"/>
+      </w:pPr>
+      <w:r>
+        <w:t xml:space="preserve">--Просмотр заявок на его вещи </w:t>
+      </w:r>
+    </w:p>
+    <w:p>
+      <w:pPr>
+        <w:pStyle w:val="a9"/>
+      </w:pPr>
+      <w:r>
+        <w:t xml:space="preserve">SELECT items.* </w:t>
+      </w:r>
+    </w:p>
+    <w:p>
+      <w:pPr>
+        <w:pStyle w:val="a9"/>
+        <w:rPr>
+          <w:lang w:val="en-US"/>
+        </w:rPr>
+      </w:pPr>
+      <w:r>
+        <w:rPr>
+          <w:lang w:val="en-US"/>
+        </w:rPr>
+        <w:t>FROM requests JOIN items on requests.item_sender = items.id</w:t>
+      </w:r>
+    </w:p>
+    <w:p>
+      <w:pPr>
+        <w:pStyle w:val="a9"/>
+        <w:rPr>
+          <w:lang w:val="en-US"/>
+        </w:rPr>
+      </w:pPr>
+      <w:r>
+        <w:rPr>
+          <w:lang w:val="en-US"/>
+        </w:rPr>
+        <w:t>WHERE user_id = '1' and requests.request_status = '1';</w:t>
+      </w:r>
+    </w:p>
+    <w:permEnd w:id="2116839860"/>
+    <w:p>
+      <w:pPr>
+        <w:pStyle w:val="a9"/>
+        <w:rPr>
+          <w:lang w:val="en-US"/>
+        </w:rPr>
+      </w:pPr>
+    </w:p>
+    <w:permEnd w:id="1401307852"/>
     <w:p>
       <w:pPr>
         <w:pStyle w:val="2"/>
       </w:pPr>
       <w:r>
-        <w:t>Запросы выборки данных из таблиц</w:t>
+        <w:t>Запросы изменения данных в таблицах</w:t>
       </w:r>
       <w:r>
         <w:t xml:space="preserve"> базы данных</w:t>
@@ -3869,1526 +4217,1180 @@
       <w:pPr>
         <w:pStyle w:val="a9"/>
       </w:pPr>
-      <w:permStart w:id="55971189" w:edGrp="everyone"/>
-      <w:permStart w:id="1632120670" w:edGrp="everyone"/>
-      <w:r>
-        <w:t>--ОТЧЕТЫ</w:t>
-      </w:r>
-    </w:p>
-    <w:p>
-      <w:pPr>
-        <w:pStyle w:val="a9"/>
-      </w:pPr>
-      <w:r>
-        <w:t>--Администраторы:</w:t>
-      </w:r>
-    </w:p>
-    <w:p>
-      <w:pPr>
-        <w:pStyle w:val="a9"/>
-      </w:pPr>
-      <w:r>
+      <w:permStart w:id="1348763121" w:edGrp="everyone"/>
+      <w:r>
+        <w:t xml:space="preserve">--создание последовательности </w:t>
+      </w:r>
+      <w:r>
+        <w:rPr>
+          <w:lang w:val="en-US"/>
+        </w:rPr>
+        <w:t>id</w:t>
+      </w:r>
+      <w:r>
+        <w:t xml:space="preserve"> пользователей</w:t>
+      </w:r>
+    </w:p>
+    <w:p>
+      <w:pPr>
+        <w:pStyle w:val="a9"/>
+      </w:pPr>
+      <w:r>
+        <w:t xml:space="preserve"> </w:t>
+      </w:r>
+      <w:r>
+        <w:rPr>
+          <w:lang w:val="en-US"/>
+        </w:rPr>
+        <w:t>CREATE</w:t>
+      </w:r>
+      <w:r>
+        <w:t xml:space="preserve"> </w:t>
+      </w:r>
+      <w:r>
+        <w:rPr>
+          <w:lang w:val="en-US"/>
+        </w:rPr>
+        <w:t>SEQUENCE</w:t>
+      </w:r>
+      <w:r>
+        <w:t xml:space="preserve"> </w:t>
+      </w:r>
+      <w:r>
+        <w:rPr>
+          <w:lang w:val="en-US"/>
+        </w:rPr>
+        <w:t>users</w:t>
+      </w:r>
+      <w:r>
+        <w:t>_</w:t>
+      </w:r>
+      <w:r>
+        <w:rPr>
+          <w:lang w:val="en-US"/>
+        </w:rPr>
+        <w:t>id</w:t>
+      </w:r>
+    </w:p>
+    <w:p>
+      <w:pPr>
+        <w:pStyle w:val="a9"/>
+        <w:rPr>
+          <w:lang w:val="en-US"/>
+        </w:rPr>
+      </w:pPr>
+      <w:r>
+        <w:t xml:space="preserve">  </w:t>
+      </w:r>
+      <w:r>
+        <w:rPr>
+          <w:lang w:val="en-US"/>
+        </w:rPr>
+        <w:t>MINVALUE 1</w:t>
+      </w:r>
+    </w:p>
+    <w:p>
+      <w:pPr>
+        <w:pStyle w:val="a9"/>
+        <w:rPr>
+          <w:lang w:val="en-US"/>
+        </w:rPr>
+      </w:pPr>
+      <w:r>
+        <w:rPr>
+          <w:lang w:val="en-US"/>
+        </w:rPr>
+        <w:t xml:space="preserve">  START WITH 1</w:t>
+      </w:r>
+    </w:p>
+    <w:p>
+      <w:pPr>
+        <w:pStyle w:val="a9"/>
+        <w:rPr>
+          <w:lang w:val="en-US"/>
+        </w:rPr>
+      </w:pPr>
+      <w:r>
+        <w:rPr>
+          <w:lang w:val="en-US"/>
+        </w:rPr>
+        <w:t xml:space="preserve">  INCREMENT BY 1</w:t>
+      </w:r>
+    </w:p>
+    <w:p>
+      <w:pPr>
+        <w:pStyle w:val="a9"/>
+        <w:rPr>
+          <w:lang w:val="en-US"/>
+        </w:rPr>
+      </w:pPr>
+      <w:r>
+        <w:rPr>
+          <w:lang w:val="en-US"/>
+        </w:rPr>
+        <w:t xml:space="preserve">  CACHE 20;</w:t>
+      </w:r>
+    </w:p>
+    <w:p>
+      <w:pPr>
+        <w:pStyle w:val="a9"/>
+        <w:rPr>
+          <w:lang w:val="en-US"/>
+        </w:rPr>
+      </w:pPr>
+      <w:r>
+        <w:rPr>
+          <w:lang w:val="en-US"/>
+        </w:rPr>
+        <w:t>--DROP SEQUENCE users_id;</w:t>
+      </w:r>
+    </w:p>
+    <w:p>
+      <w:pPr>
+        <w:pStyle w:val="a9"/>
+        <w:rPr>
+          <w:lang w:val="en-US"/>
+        </w:rPr>
+      </w:pPr>
+    </w:p>
+    <w:p>
+      <w:pPr>
+        <w:pStyle w:val="a9"/>
+      </w:pPr>
+      <w:r>
+        <w:t xml:space="preserve">--создание последовательности </w:t>
+      </w:r>
+      <w:r>
+        <w:rPr>
+          <w:lang w:val="en-US"/>
+        </w:rPr>
+        <w:t>id</w:t>
+      </w:r>
+      <w:r>
+        <w:t xml:space="preserve"> вещей</w:t>
+      </w:r>
+    </w:p>
+    <w:p>
+      <w:pPr>
+        <w:pStyle w:val="a9"/>
+      </w:pPr>
+      <w:r>
+        <w:t xml:space="preserve">  </w:t>
+      </w:r>
+      <w:r>
+        <w:rPr>
+          <w:lang w:val="en-US"/>
+        </w:rPr>
+        <w:t>CREATE</w:t>
+      </w:r>
+      <w:r>
+        <w:t xml:space="preserve"> </w:t>
+      </w:r>
+      <w:r>
+        <w:rPr>
+          <w:lang w:val="en-US"/>
+        </w:rPr>
+        <w:t>SEQUENCE</w:t>
+      </w:r>
+      <w:r>
+        <w:t xml:space="preserve"> </w:t>
+      </w:r>
+      <w:r>
+        <w:rPr>
+          <w:lang w:val="en-US"/>
+        </w:rPr>
+        <w:t>items</w:t>
+      </w:r>
+      <w:r>
+        <w:t>_</w:t>
+      </w:r>
+      <w:r>
+        <w:rPr>
+          <w:lang w:val="en-US"/>
+        </w:rPr>
+        <w:t>id</w:t>
+      </w:r>
+    </w:p>
+    <w:p>
+      <w:pPr>
+        <w:pStyle w:val="a9"/>
+        <w:rPr>
+          <w:lang w:val="en-US"/>
+        </w:rPr>
+      </w:pPr>
+      <w:r>
+        <w:t xml:space="preserve">  </w:t>
+      </w:r>
+      <w:r>
+        <w:rPr>
+          <w:lang w:val="en-US"/>
+        </w:rPr>
+        <w:t>MINVALUE 1</w:t>
+      </w:r>
+    </w:p>
+    <w:p>
+      <w:pPr>
+        <w:pStyle w:val="a9"/>
+        <w:rPr>
+          <w:lang w:val="en-US"/>
+        </w:rPr>
+      </w:pPr>
+      <w:r>
+        <w:rPr>
+          <w:lang w:val="en-US"/>
+        </w:rPr>
+        <w:t xml:space="preserve">  START WITH 1</w:t>
+      </w:r>
+    </w:p>
+    <w:p>
+      <w:pPr>
+        <w:pStyle w:val="a9"/>
+        <w:rPr>
+          <w:lang w:val="en-US"/>
+        </w:rPr>
+      </w:pPr>
+      <w:r>
+        <w:rPr>
+          <w:lang w:val="en-US"/>
+        </w:rPr>
+        <w:t xml:space="preserve">  INCREMENT BY 1</w:t>
+      </w:r>
+    </w:p>
+    <w:p>
+      <w:pPr>
+        <w:pStyle w:val="a9"/>
+        <w:rPr>
+          <w:lang w:val="en-US"/>
+        </w:rPr>
+      </w:pPr>
+      <w:r>
+        <w:rPr>
+          <w:lang w:val="en-US"/>
+        </w:rPr>
+        <w:t xml:space="preserve">  CACHE 20;</w:t>
+      </w:r>
+    </w:p>
+    <w:p>
+      <w:pPr>
+        <w:pStyle w:val="a9"/>
+        <w:rPr>
+          <w:lang w:val="en-US"/>
+        </w:rPr>
+      </w:pPr>
+      <w:r>
+        <w:rPr>
+          <w:lang w:val="en-US"/>
+        </w:rPr>
+        <w:t>--DROP SEQUENCE  items_id;</w:t>
+      </w:r>
+    </w:p>
+    <w:p>
+      <w:pPr>
+        <w:pStyle w:val="a9"/>
+        <w:rPr>
+          <w:lang w:val="en-US"/>
+        </w:rPr>
+      </w:pPr>
+    </w:p>
+    <w:p>
+      <w:pPr>
+        <w:pStyle w:val="a9"/>
+      </w:pPr>
+      <w:r>
+        <w:t xml:space="preserve">--создание последовательности </w:t>
+      </w:r>
+      <w:r>
+        <w:rPr>
+          <w:lang w:val="en-US"/>
+        </w:rPr>
+        <w:t>id</w:t>
+      </w:r>
+      <w:r>
+        <w:t xml:space="preserve"> запросов</w:t>
+      </w:r>
+    </w:p>
+    <w:p>
+      <w:pPr>
+        <w:pStyle w:val="a9"/>
+      </w:pPr>
+      <w:r>
+        <w:t xml:space="preserve">  </w:t>
+      </w:r>
+      <w:r>
+        <w:rPr>
+          <w:lang w:val="en-US"/>
+        </w:rPr>
+        <w:t>CREATE</w:t>
+      </w:r>
+      <w:r>
+        <w:t xml:space="preserve"> </w:t>
+      </w:r>
+      <w:r>
+        <w:rPr>
+          <w:lang w:val="en-US"/>
+        </w:rPr>
+        <w:t>SEQUENCE</w:t>
+      </w:r>
+      <w:r>
+        <w:t xml:space="preserve"> </w:t>
+      </w:r>
+      <w:r>
+        <w:rPr>
+          <w:lang w:val="en-US"/>
+        </w:rPr>
+        <w:t>requests</w:t>
+      </w:r>
+      <w:r>
+        <w:t>_</w:t>
+      </w:r>
+      <w:r>
+        <w:rPr>
+          <w:lang w:val="en-US"/>
+        </w:rPr>
+        <w:t>id</w:t>
+      </w:r>
+    </w:p>
+    <w:p>
+      <w:pPr>
+        <w:pStyle w:val="a9"/>
+        <w:rPr>
+          <w:lang w:val="en-US"/>
+        </w:rPr>
+      </w:pPr>
+      <w:r>
+        <w:t xml:space="preserve">  </w:t>
+      </w:r>
+      <w:r>
+        <w:rPr>
+          <w:lang w:val="en-US"/>
+        </w:rPr>
+        <w:t>MINVALUE 1</w:t>
+      </w:r>
+    </w:p>
+    <w:p>
+      <w:pPr>
+        <w:pStyle w:val="a9"/>
+        <w:rPr>
+          <w:lang w:val="en-US"/>
+        </w:rPr>
+      </w:pPr>
+      <w:r>
+        <w:rPr>
+          <w:lang w:val="en-US"/>
+        </w:rPr>
+        <w:t xml:space="preserve">  START WITH 1</w:t>
+      </w:r>
+    </w:p>
+    <w:p>
+      <w:pPr>
+        <w:pStyle w:val="a9"/>
+        <w:rPr>
+          <w:lang w:val="en-US"/>
+        </w:rPr>
+      </w:pPr>
+      <w:r>
+        <w:rPr>
+          <w:lang w:val="en-US"/>
+        </w:rPr>
+        <w:t xml:space="preserve">  INCREMENT BY 1</w:t>
+      </w:r>
+    </w:p>
+    <w:p>
+      <w:pPr>
+        <w:pStyle w:val="a9"/>
+        <w:rPr>
+          <w:lang w:val="en-US"/>
+        </w:rPr>
+      </w:pPr>
+      <w:r>
+        <w:rPr>
+          <w:lang w:val="en-US"/>
+        </w:rPr>
+        <w:t xml:space="preserve">  CACHE 20;</w:t>
+      </w:r>
+    </w:p>
+    <w:p>
+      <w:pPr>
+        <w:pStyle w:val="a9"/>
+        <w:rPr>
+          <w:lang w:val="en-US"/>
+        </w:rPr>
+      </w:pPr>
+      <w:r>
+        <w:rPr>
+          <w:lang w:val="en-US"/>
+        </w:rPr>
+        <w:t>--DROP SEQUENCE requests_id;</w:t>
+      </w:r>
+    </w:p>
+    <w:p>
+      <w:pPr>
+        <w:pStyle w:val="a9"/>
+        <w:rPr>
+          <w:lang w:val="en-US"/>
+        </w:rPr>
+      </w:pPr>
+      <w:r>
+        <w:rPr>
+          <w:lang w:val="en-US"/>
+        </w:rPr>
         <w:t>--</w:t>
       </w:r>
       <w:r>
-        <w:t>Просмотр авторизованных пользователей в данный момент:</w:t>
-      </w:r>
-    </w:p>
-    <w:p>
-      <w:pPr>
-        <w:pStyle w:val="a9"/>
-      </w:pPr>
-      <w:r>
-        <w:t xml:space="preserve">SELECT * FROM users </w:t>
-      </w:r>
-    </w:p>
-    <w:p>
-      <w:pPr>
-        <w:pStyle w:val="a9"/>
-        <w:rPr>
-          <w:lang w:val="en-US"/>
-        </w:rPr>
-      </w:pPr>
-      <w:r>
-        <w:rPr>
-          <w:lang w:val="en-US"/>
-        </w:rPr>
+        <w:t>ДЕЙСТВИЯ</w:t>
+      </w:r>
+    </w:p>
+    <w:p>
+      <w:pPr>
+        <w:pStyle w:val="a9"/>
+        <w:rPr>
+          <w:lang w:val="en-US"/>
+        </w:rPr>
+      </w:pPr>
+      <w:r>
+        <w:rPr>
+          <w:lang w:val="en-US"/>
+        </w:rPr>
+        <w:t>--</w:t>
+      </w:r>
+      <w:r>
+        <w:t>Добавления</w:t>
+      </w:r>
+      <w:r>
+        <w:rPr>
+          <w:lang w:val="en-US"/>
+        </w:rPr>
+        <w:t xml:space="preserve"> user </w:t>
+      </w:r>
+      <w:r>
+        <w:t>в</w:t>
+      </w:r>
+      <w:r>
+        <w:rPr>
+          <w:lang w:val="en-US"/>
+        </w:rPr>
+        <w:t xml:space="preserve"> </w:t>
+      </w:r>
+      <w:r>
+        <w:t>БД</w:t>
+      </w:r>
+    </w:p>
+    <w:p>
+      <w:pPr>
+        <w:pStyle w:val="a9"/>
+        <w:rPr>
+          <w:lang w:val="en-US"/>
+        </w:rPr>
+      </w:pPr>
+      <w:r>
+        <w:rPr>
+          <w:lang w:val="en-US"/>
+        </w:rPr>
+        <w:t>INSERT INTO users (id, surname, name, patronymic, login, password, is_authorized, last_login_time, user_role, user_status)</w:t>
+      </w:r>
+    </w:p>
+    <w:p>
+      <w:pPr>
+        <w:pStyle w:val="a9"/>
+        <w:rPr>
+          <w:lang w:val="en-US"/>
+        </w:rPr>
+      </w:pPr>
+      <w:r>
+        <w:rPr>
+          <w:lang w:val="en-US"/>
+        </w:rPr>
+        <w:t>VALUES (users_id.NEXTVAL, 'Ivan</w:t>
+      </w:r>
+      <w:r>
+        <w:t>о</w:t>
+      </w:r>
+      <w:r>
+        <w:rPr>
+          <w:lang w:val="en-US"/>
+        </w:rPr>
+        <w:t>v', 'Ivan', 'Ivanovich', 'ivanov',  '1', '1', '24-04-1997', 3, 1);</w:t>
+      </w:r>
+    </w:p>
+    <w:p>
+      <w:pPr>
+        <w:pStyle w:val="a9"/>
+        <w:rPr>
+          <w:lang w:val="en-US"/>
+        </w:rPr>
+      </w:pPr>
+      <w:r>
+        <w:rPr>
+          <w:lang w:val="en-US"/>
+        </w:rPr>
+        <w:t>--</w:t>
+      </w:r>
+      <w:r>
+        <w:t>Добавление</w:t>
+      </w:r>
+      <w:r>
+        <w:rPr>
+          <w:lang w:val="en-US"/>
+        </w:rPr>
+        <w:t xml:space="preserve"> </w:t>
+      </w:r>
+      <w:r>
+        <w:t>вещи</w:t>
+      </w:r>
+      <w:r>
+        <w:rPr>
+          <w:lang w:val="en-US"/>
+        </w:rPr>
+        <w:t xml:space="preserve"> </w:t>
+      </w:r>
+      <w:r>
+        <w:t>в</w:t>
+      </w:r>
+      <w:r>
+        <w:rPr>
+          <w:lang w:val="en-US"/>
+        </w:rPr>
+        <w:t xml:space="preserve"> </w:t>
+      </w:r>
+      <w:r>
+        <w:t>БД</w:t>
+      </w:r>
+    </w:p>
+    <w:p>
+      <w:pPr>
+        <w:pStyle w:val="a9"/>
+        <w:rPr>
+          <w:lang w:val="en-US"/>
+        </w:rPr>
+      </w:pPr>
+      <w:r>
+        <w:rPr>
+          <w:lang w:val="en-US"/>
+        </w:rPr>
+        <w:t>INSERT INTO items (id, title, image, description, publication_time, user_id, item_status, count_view)</w:t>
+      </w:r>
+    </w:p>
+    <w:p>
+      <w:pPr>
+        <w:pStyle w:val="a9"/>
+        <w:rPr>
+          <w:lang w:val="en-US"/>
+        </w:rPr>
+      </w:pPr>
+      <w:r>
+        <w:rPr>
+          <w:lang w:val="en-US"/>
+        </w:rPr>
+        <w:t>VALUES (items_id.NEXTVAL, '</w:t>
+      </w:r>
+      <w:r>
+        <w:t>Большая</w:t>
+      </w:r>
+      <w:r>
+        <w:rPr>
+          <w:lang w:val="en-US"/>
+        </w:rPr>
+        <w:t xml:space="preserve"> </w:t>
+      </w:r>
+      <w:r>
+        <w:t>Сумка</w:t>
+      </w:r>
+      <w:r>
+        <w:rPr>
+          <w:lang w:val="en-US"/>
+        </w:rPr>
+        <w:t>', 'bag.png', '</w:t>
+      </w:r>
+      <w:r>
+        <w:t>Новая</w:t>
+      </w:r>
+      <w:r>
+        <w:rPr>
+          <w:lang w:val="en-US"/>
+        </w:rPr>
+        <w:t xml:space="preserve"> </w:t>
+      </w:r>
+      <w:r>
+        <w:t>большая</w:t>
+      </w:r>
+      <w:r>
+        <w:rPr>
+          <w:lang w:val="en-US"/>
+        </w:rPr>
+        <w:t xml:space="preserve"> </w:t>
+      </w:r>
+      <w:r>
+        <w:t>сумка</w:t>
+      </w:r>
+      <w:r>
+        <w:rPr>
+          <w:lang w:val="en-US"/>
+        </w:rPr>
+        <w:t>', '29-09-1999', 1, 1, 2);</w:t>
+      </w:r>
+    </w:p>
+    <w:p>
+      <w:pPr>
+        <w:pStyle w:val="a9"/>
+        <w:rPr>
+          <w:lang w:val="en-US"/>
+        </w:rPr>
+      </w:pPr>
+      <w:r>
+        <w:rPr>
+          <w:lang w:val="en-US"/>
+        </w:rPr>
+        <w:t>--</w:t>
+      </w:r>
+      <w:r>
+        <w:t>Добавление</w:t>
+      </w:r>
+      <w:r>
+        <w:rPr>
+          <w:lang w:val="en-US"/>
+        </w:rPr>
+        <w:t xml:space="preserve"> </w:t>
+      </w:r>
+      <w:r>
+        <w:t>заявки</w:t>
+      </w:r>
+      <w:r>
+        <w:rPr>
+          <w:lang w:val="en-US"/>
+        </w:rPr>
+        <w:t xml:space="preserve"> </w:t>
+      </w:r>
+      <w:r>
+        <w:t>в</w:t>
+      </w:r>
+      <w:r>
+        <w:rPr>
+          <w:lang w:val="en-US"/>
+        </w:rPr>
+        <w:t xml:space="preserve"> </w:t>
+      </w:r>
+      <w:r>
+        <w:t>БД</w:t>
+      </w:r>
+    </w:p>
+    <w:p>
+      <w:pPr>
+        <w:pStyle w:val="a9"/>
+        <w:rPr>
+          <w:lang w:val="en-US"/>
+        </w:rPr>
+      </w:pPr>
+      <w:r>
+        <w:rPr>
+          <w:lang w:val="en-US"/>
+        </w:rPr>
+        <w:t>INSERT INTO requests (id, publication_time, request_status, comment_receiver, item_sender, item_receiver)</w:t>
+      </w:r>
+    </w:p>
+    <w:p>
+      <w:pPr>
+        <w:pStyle w:val="a9"/>
+        <w:rPr>
+          <w:lang w:val="en-US"/>
+        </w:rPr>
+      </w:pPr>
+      <w:r>
+        <w:rPr>
+          <w:lang w:val="en-US"/>
+        </w:rPr>
+        <w:t>VALUES (requests_id.NEXTVAL, '07-11-2022', 1, '</w:t>
+      </w:r>
+      <w:r>
+        <w:t>Обменяю</w:t>
+      </w:r>
+      <w:r>
+        <w:rPr>
+          <w:lang w:val="en-US"/>
+        </w:rPr>
+        <w:t xml:space="preserve"> </w:t>
+      </w:r>
+      <w:r>
+        <w:t>вещь</w:t>
+      </w:r>
+      <w:r>
+        <w:rPr>
+          <w:lang w:val="en-US"/>
+        </w:rPr>
+        <w:t>', 1,  4);</w:t>
+      </w:r>
+    </w:p>
+    <w:p>
+      <w:pPr>
+        <w:pStyle w:val="a9"/>
+        <w:rPr>
+          <w:lang w:val="en-US"/>
+        </w:rPr>
+      </w:pPr>
+    </w:p>
+    <w:p>
+      <w:pPr>
+        <w:pStyle w:val="a9"/>
+      </w:pPr>
+      <w:r>
+        <w:t xml:space="preserve">--Изменение статуса пользователя </w:t>
+      </w:r>
+    </w:p>
+    <w:p>
+      <w:pPr>
+        <w:pStyle w:val="a9"/>
+      </w:pPr>
+      <w:r>
+        <w:t>UPDATE users</w:t>
+      </w:r>
+    </w:p>
+    <w:p>
+      <w:pPr>
+        <w:pStyle w:val="a9"/>
+      </w:pPr>
+      <w:r>
+        <w:t xml:space="preserve">   SET user_status = '2'</w:t>
+      </w:r>
+    </w:p>
+    <w:p>
+      <w:pPr>
+        <w:pStyle w:val="a9"/>
+        <w:rPr>
+          <w:lang w:val="en-US"/>
+        </w:rPr>
+      </w:pPr>
+      <w:r>
+        <w:t xml:space="preserve"> </w:t>
+      </w:r>
+      <w:r>
+        <w:rPr>
+          <w:lang w:val="en-US"/>
+        </w:rPr>
+        <w:t>WHERE id = 1;</w:t>
+      </w:r>
+    </w:p>
+    <w:p>
+      <w:pPr>
+        <w:pStyle w:val="a9"/>
+        <w:rPr>
+          <w:lang w:val="en-US"/>
+        </w:rPr>
+      </w:pPr>
+      <w:r>
+        <w:rPr>
+          <w:lang w:val="en-US"/>
+        </w:rPr>
+        <w:t xml:space="preserve"> --</w:t>
+      </w:r>
+      <w:r>
+        <w:t>Изменение</w:t>
+      </w:r>
+      <w:r>
+        <w:rPr>
+          <w:lang w:val="en-US"/>
+        </w:rPr>
+        <w:t xml:space="preserve"> </w:t>
+      </w:r>
+      <w:r>
+        <w:t>статуса</w:t>
+      </w:r>
+      <w:r>
+        <w:rPr>
+          <w:lang w:val="en-US"/>
+        </w:rPr>
+        <w:t xml:space="preserve"> </w:t>
+      </w:r>
+      <w:r>
+        <w:t>заявки</w:t>
+      </w:r>
+    </w:p>
+    <w:p>
+      <w:pPr>
+        <w:pStyle w:val="a9"/>
+        <w:rPr>
+          <w:lang w:val="en-US"/>
+        </w:rPr>
+      </w:pPr>
+      <w:r>
+        <w:rPr>
+          <w:lang w:val="en-US"/>
+        </w:rPr>
+        <w:t>UPDATE requests</w:t>
+      </w:r>
+    </w:p>
+    <w:p>
+      <w:pPr>
+        <w:pStyle w:val="a9"/>
+        <w:rPr>
+          <w:lang w:val="en-US"/>
+        </w:rPr>
+      </w:pPr>
+      <w:r>
+        <w:rPr>
+          <w:lang w:val="en-US"/>
+        </w:rPr>
+        <w:t xml:space="preserve">   SET request_status = '2'</w:t>
+      </w:r>
+    </w:p>
+    <w:p>
+      <w:pPr>
+        <w:pStyle w:val="a9"/>
+      </w:pPr>
+      <w:r>
+        <w:rPr>
+          <w:lang w:val="en-US"/>
+        </w:rPr>
+        <w:t xml:space="preserve"> </w:t>
+      </w:r>
+      <w:r>
+        <w:t>WHERE id = 1;</w:t>
+      </w:r>
+    </w:p>
+    <w:p>
+      <w:pPr>
+        <w:pStyle w:val="a9"/>
+      </w:pPr>
+      <w:r>
+        <w:t>--Изменение статуса вещи</w:t>
+      </w:r>
+    </w:p>
+    <w:p>
+      <w:pPr>
+        <w:pStyle w:val="a9"/>
+      </w:pPr>
+      <w:r>
+        <w:t>UPDATE items</w:t>
+      </w:r>
+    </w:p>
+    <w:p>
+      <w:pPr>
+        <w:pStyle w:val="a9"/>
+        <w:rPr>
+          <w:lang w:val="en-US"/>
+        </w:rPr>
+      </w:pPr>
+      <w:r>
+        <w:t xml:space="preserve">   </w:t>
+      </w:r>
+      <w:r>
+        <w:rPr>
+          <w:lang w:val="en-US"/>
+        </w:rPr>
+        <w:t>SET item_status = '3'</w:t>
+      </w:r>
+    </w:p>
+    <w:p>
+      <w:pPr>
+        <w:pStyle w:val="a9"/>
+        <w:rPr>
+          <w:lang w:val="en-US"/>
+        </w:rPr>
+      </w:pPr>
+      <w:r>
+        <w:rPr>
+          <w:lang w:val="en-US"/>
+        </w:rPr>
+        <w:t xml:space="preserve"> WHERE id = 1;</w:t>
+      </w:r>
+    </w:p>
+    <w:p>
+      <w:pPr>
+        <w:pStyle w:val="a9"/>
+      </w:pPr>
+      <w:r>
+        <w:t>--Изменение владельца вещи</w:t>
+      </w:r>
+    </w:p>
+    <w:p>
+      <w:pPr>
+        <w:pStyle w:val="a9"/>
+      </w:pPr>
+      <w:r>
+        <w:t xml:space="preserve"> </w:t>
+      </w:r>
+      <w:r>
+        <w:rPr>
+          <w:lang w:val="en-US"/>
+        </w:rPr>
+        <w:t>UPDATE</w:t>
+      </w:r>
+      <w:r>
+        <w:t xml:space="preserve"> </w:t>
+      </w:r>
+      <w:r>
+        <w:rPr>
+          <w:lang w:val="en-US"/>
+        </w:rPr>
+        <w:t>items</w:t>
+      </w:r>
+    </w:p>
+    <w:p>
+      <w:pPr>
+        <w:pStyle w:val="a9"/>
+      </w:pPr>
+      <w:r>
         <w:lastRenderedPageBreak/>
-        <w:t>WHERE is_authorized = '1';</w:t>
-      </w:r>
-    </w:p>
-    <w:p>
-      <w:pPr>
-        <w:pStyle w:val="a9"/>
-      </w:pPr>
-      <w:r>
-        <w:t>--Просмотр неавторизованных пользователей в данный момент</w:t>
-      </w:r>
-    </w:p>
-    <w:p>
-      <w:pPr>
-        <w:pStyle w:val="a9"/>
-        <w:rPr>
-          <w:lang w:val="en-US"/>
-        </w:rPr>
-      </w:pPr>
-      <w:r>
-        <w:rPr>
-          <w:lang w:val="en-US"/>
-        </w:rPr>
-        <w:t xml:space="preserve">SELECT * FROM users </w:t>
-      </w:r>
-    </w:p>
-    <w:p>
-      <w:pPr>
-        <w:pStyle w:val="a9"/>
-        <w:rPr>
-          <w:lang w:val="en-US"/>
-        </w:rPr>
-      </w:pPr>
-      <w:r>
-        <w:rPr>
-          <w:lang w:val="en-US"/>
-        </w:rPr>
-        <w:t>WHERE is_authorized = '0';</w:t>
-      </w:r>
-    </w:p>
-    <w:p>
-      <w:pPr>
-        <w:pStyle w:val="a9"/>
-      </w:pPr>
-      <w:r>
-        <w:t xml:space="preserve">--Просмотр пользователей за определенный период </w:t>
-      </w:r>
-    </w:p>
-    <w:p>
-      <w:pPr>
-        <w:pStyle w:val="a9"/>
-      </w:pPr>
-      <w:r>
-        <w:t xml:space="preserve">SELECT * FROM users </w:t>
-      </w:r>
-    </w:p>
-    <w:p>
-      <w:pPr>
-        <w:pStyle w:val="a9"/>
-        <w:rPr>
-          <w:lang w:val="en-US"/>
-        </w:rPr>
-      </w:pPr>
-      <w:r>
-        <w:rPr>
-          <w:lang w:val="en-US"/>
-        </w:rPr>
-        <w:t>WHERE last_login_time = '24-04-1997';</w:t>
-      </w:r>
-    </w:p>
-    <w:p>
-      <w:pPr>
-        <w:pStyle w:val="a9"/>
-        <w:rPr>
-          <w:lang w:val="en-US"/>
-        </w:rPr>
-      </w:pPr>
-    </w:p>
-    <w:p>
-      <w:pPr>
-        <w:pStyle w:val="a9"/>
-      </w:pPr>
-      <w:r>
-        <w:t>--Модераторы:</w:t>
-      </w:r>
-    </w:p>
-    <w:p>
-      <w:pPr>
-        <w:pStyle w:val="a9"/>
-      </w:pPr>
-      <w:r>
-        <w:t>--Просмотр заявок на обмен, произведенных за определенный период</w:t>
-      </w:r>
-    </w:p>
-    <w:p>
-      <w:pPr>
-        <w:pStyle w:val="a9"/>
-        <w:rPr>
-          <w:lang w:val="en-US"/>
-        </w:rPr>
-      </w:pPr>
-      <w:r>
-        <w:rPr>
-          <w:lang w:val="en-US"/>
-        </w:rPr>
-        <w:t>SELECT * FROM requests</w:t>
-      </w:r>
-    </w:p>
-    <w:p>
-      <w:pPr>
-        <w:pStyle w:val="a9"/>
-        <w:rPr>
-          <w:lang w:val="en-US"/>
-        </w:rPr>
-      </w:pPr>
-      <w:r>
-        <w:rPr>
-          <w:lang w:val="en-US"/>
-        </w:rPr>
-        <w:t>WHERE publication_time &gt;= '24-04-1997'</w:t>
-      </w:r>
-    </w:p>
-    <w:p>
-      <w:pPr>
-        <w:pStyle w:val="a9"/>
-        <w:rPr>
-          <w:lang w:val="en-US"/>
-        </w:rPr>
-      </w:pPr>
-      <w:r>
-        <w:rPr>
-          <w:lang w:val="en-US"/>
-        </w:rPr>
-        <w:t>AND publication_time &lt;= '07-11-2022';</w:t>
-      </w:r>
-    </w:p>
-    <w:p>
-      <w:pPr>
-        <w:pStyle w:val="a9"/>
-      </w:pPr>
-      <w:r>
-        <w:t>--Просмотр заблокированных пользователей</w:t>
-      </w:r>
-    </w:p>
-    <w:p>
-      <w:pPr>
-        <w:pStyle w:val="a9"/>
-      </w:pPr>
-      <w:r>
-        <w:t xml:space="preserve">SELECT * FROM users </w:t>
-      </w:r>
-    </w:p>
-    <w:p>
-      <w:pPr>
-        <w:pStyle w:val="a9"/>
-      </w:pPr>
-      <w:r>
-        <w:t>WHERE user_status = '2';</w:t>
-      </w:r>
-    </w:p>
-    <w:p>
-      <w:pPr>
-        <w:pStyle w:val="a9"/>
-      </w:pPr>
-      <w:r>
-        <w:t xml:space="preserve">--Просмотр всех отмененных заявок </w:t>
-      </w:r>
-    </w:p>
-    <w:p>
-      <w:pPr>
-        <w:pStyle w:val="a9"/>
-        <w:rPr>
-          <w:lang w:val="en-US"/>
-        </w:rPr>
-      </w:pPr>
-      <w:r>
-        <w:rPr>
-          <w:lang w:val="en-US"/>
-        </w:rPr>
-        <w:t>SELECT * FROM requests</w:t>
-      </w:r>
-    </w:p>
-    <w:p>
-      <w:pPr>
-        <w:pStyle w:val="a9"/>
-        <w:rPr>
-          <w:lang w:val="en-US"/>
-        </w:rPr>
-      </w:pPr>
-      <w:r>
-        <w:rPr>
-          <w:lang w:val="en-US"/>
-        </w:rPr>
-        <w:t>WHERE request_status = '3';</w:t>
-      </w:r>
-    </w:p>
-    <w:p>
-      <w:pPr>
-        <w:pStyle w:val="a9"/>
-        <w:rPr>
-          <w:lang w:val="en-US"/>
-        </w:rPr>
-      </w:pPr>
-    </w:p>
-    <w:p>
-      <w:pPr>
-        <w:pStyle w:val="a9"/>
-      </w:pPr>
-      <w:r>
-        <w:t>--Пользователи</w:t>
-      </w:r>
-    </w:p>
-    <w:p>
-      <w:pPr>
-        <w:pStyle w:val="a9"/>
-      </w:pPr>
-      <w:r>
-        <w:t xml:space="preserve">--Просмотр вещей, выставленных на обмен </w:t>
-      </w:r>
-    </w:p>
-    <w:p>
-      <w:pPr>
-        <w:pStyle w:val="a9"/>
-        <w:rPr>
-          <w:lang w:val="en-US"/>
-        </w:rPr>
-      </w:pPr>
-      <w:r>
-        <w:rPr>
-          <w:lang w:val="en-US"/>
-        </w:rPr>
-        <w:t>SELECT * FROM items</w:t>
-      </w:r>
-    </w:p>
-    <w:p>
-      <w:pPr>
-        <w:pStyle w:val="a9"/>
-        <w:rPr>
-          <w:lang w:val="en-US"/>
-        </w:rPr>
-      </w:pPr>
-      <w:r>
-        <w:rPr>
-          <w:lang w:val="en-US"/>
-        </w:rPr>
-        <w:t>WHERE item_status = '1';</w:t>
-      </w:r>
-    </w:p>
-    <w:p>
-      <w:pPr>
-        <w:pStyle w:val="a9"/>
-      </w:pPr>
-      <w:r>
-        <w:t>--Просмотр своих скрытых вещей</w:t>
-      </w:r>
-    </w:p>
-    <w:p>
-      <w:pPr>
-        <w:pStyle w:val="a9"/>
-      </w:pPr>
-      <w:r>
-        <w:t>SELECT * FROM items</w:t>
-      </w:r>
-    </w:p>
-    <w:p>
-      <w:pPr>
-        <w:pStyle w:val="a9"/>
-        <w:rPr>
-          <w:lang w:val="en-US"/>
-        </w:rPr>
-      </w:pPr>
-      <w:r>
-        <w:rPr>
-          <w:lang w:val="en-US"/>
-        </w:rPr>
-        <w:t>WHERE item_status = '2' AND user_id = '1';</w:t>
-      </w:r>
-    </w:p>
-    <w:p>
-      <w:pPr>
-        <w:pStyle w:val="a9"/>
-      </w:pPr>
-      <w:r>
-        <w:t xml:space="preserve">--Просмотр заявок на его вещи </w:t>
-      </w:r>
-    </w:p>
-    <w:p>
-      <w:pPr>
-        <w:pStyle w:val="a9"/>
-      </w:pPr>
-      <w:r>
-        <w:t xml:space="preserve">SELECT items.* </w:t>
-      </w:r>
-    </w:p>
-    <w:p>
-      <w:pPr>
-        <w:pStyle w:val="a9"/>
-        <w:rPr>
-          <w:lang w:val="en-US"/>
-        </w:rPr>
-      </w:pPr>
-      <w:r>
-        <w:rPr>
-          <w:lang w:val="en-US"/>
-        </w:rPr>
-        <w:t>FROM requests JOIN items on requests.item_sender = items.id</w:t>
-      </w:r>
-    </w:p>
-    <w:p>
-      <w:pPr>
-        <w:pStyle w:val="a9"/>
-        <w:rPr>
-          <w:lang w:val="en-US"/>
-        </w:rPr>
-      </w:pPr>
-      <w:r>
-        <w:rPr>
-          <w:lang w:val="en-US"/>
-        </w:rPr>
-        <w:t>WHERE user_id = '1' and requests.request_status = '1';</w:t>
-      </w:r>
-    </w:p>
-    <w:permEnd w:id="55971189"/>
-    <w:p>
-      <w:pPr>
-        <w:pStyle w:val="a9"/>
-        <w:rPr>
-          <w:lang w:val="en-US"/>
-        </w:rPr>
-      </w:pPr>
-    </w:p>
-    <w:permEnd w:id="1632120670"/>
+        <w:t xml:space="preserve">   </w:t>
+      </w:r>
+      <w:r>
+        <w:rPr>
+          <w:lang w:val="en-US"/>
+        </w:rPr>
+        <w:t>SET</w:t>
+      </w:r>
+      <w:r>
+        <w:t xml:space="preserve"> </w:t>
+      </w:r>
+      <w:r>
+        <w:rPr>
+          <w:lang w:val="en-US"/>
+        </w:rPr>
+        <w:t>user</w:t>
+      </w:r>
+      <w:r>
+        <w:t>_</w:t>
+      </w:r>
+      <w:r>
+        <w:rPr>
+          <w:lang w:val="en-US"/>
+        </w:rPr>
+        <w:t>id</w:t>
+      </w:r>
+      <w:r>
+        <w:t xml:space="preserve"> = '3'</w:t>
+      </w:r>
+    </w:p>
+    <w:p>
+      <w:pPr>
+        <w:pStyle w:val="a9"/>
+      </w:pPr>
+      <w:r>
+        <w:t xml:space="preserve"> </w:t>
+      </w:r>
+      <w:r>
+        <w:rPr>
+          <w:lang w:val="en-US"/>
+        </w:rPr>
+        <w:t>WHERE</w:t>
+      </w:r>
+      <w:r>
+        <w:t xml:space="preserve"> </w:t>
+      </w:r>
+      <w:r>
+        <w:rPr>
+          <w:lang w:val="en-US"/>
+        </w:rPr>
+        <w:t>id</w:t>
+      </w:r>
+      <w:r>
+        <w:t xml:space="preserve"> = 1;</w:t>
+      </w:r>
+    </w:p>
+    <w:p>
+      <w:pPr>
+        <w:pStyle w:val="a9"/>
+      </w:pPr>
+      <w:r>
+        <w:t xml:space="preserve"> </w:t>
+      </w:r>
+    </w:p>
+    <w:p>
+      <w:pPr>
+        <w:pStyle w:val="a9"/>
+      </w:pPr>
+      <w:r>
+        <w:t>--Удаление пользователя из БД</w:t>
+      </w:r>
+    </w:p>
+    <w:p>
+      <w:pPr>
+        <w:pStyle w:val="a9"/>
+        <w:rPr>
+          <w:lang w:val="en-US"/>
+        </w:rPr>
+      </w:pPr>
+      <w:r>
+        <w:rPr>
+          <w:lang w:val="en-US"/>
+        </w:rPr>
+        <w:t>DELETE FROM users</w:t>
+      </w:r>
+    </w:p>
+    <w:p>
+      <w:pPr>
+        <w:pStyle w:val="a9"/>
+        <w:rPr>
+          <w:lang w:val="en-US"/>
+        </w:rPr>
+      </w:pPr>
+      <w:r>
+        <w:rPr>
+          <w:lang w:val="en-US"/>
+        </w:rPr>
+        <w:t>WHERE id = 1;</w:t>
+      </w:r>
+    </w:p>
+    <w:p>
+      <w:pPr>
+        <w:pStyle w:val="a9"/>
+      </w:pPr>
+      <w:r>
+        <w:t>--Удаление вещи из БД</w:t>
+      </w:r>
+    </w:p>
+    <w:p>
+      <w:pPr>
+        <w:pStyle w:val="a9"/>
+      </w:pPr>
+      <w:r>
+        <w:rPr>
+          <w:lang w:val="en-US"/>
+        </w:rPr>
+        <w:t>DELETE</w:t>
+      </w:r>
+      <w:r>
+        <w:t xml:space="preserve"> </w:t>
+      </w:r>
+      <w:r>
+        <w:rPr>
+          <w:lang w:val="en-US"/>
+        </w:rPr>
+        <w:t>FROM</w:t>
+      </w:r>
+      <w:r>
+        <w:t xml:space="preserve"> </w:t>
+      </w:r>
+      <w:r>
+        <w:rPr>
+          <w:lang w:val="en-US"/>
+        </w:rPr>
+        <w:t>items</w:t>
+      </w:r>
+    </w:p>
+    <w:p>
+      <w:pPr>
+        <w:pStyle w:val="a9"/>
+      </w:pPr>
+      <w:r>
+        <w:rPr>
+          <w:lang w:val="en-US"/>
+        </w:rPr>
+        <w:t>WHERE</w:t>
+      </w:r>
+      <w:r>
+        <w:t xml:space="preserve"> </w:t>
+      </w:r>
+      <w:r>
+        <w:rPr>
+          <w:lang w:val="en-US"/>
+        </w:rPr>
+        <w:t>id</w:t>
+      </w:r>
+      <w:r>
+        <w:t xml:space="preserve"> = 1;</w:t>
+      </w:r>
+    </w:p>
+    <w:p>
+      <w:pPr>
+        <w:pStyle w:val="a9"/>
+      </w:pPr>
+      <w:r>
+        <w:t>--</w:t>
+      </w:r>
+      <w:r>
+        <w:t>Удаление</w:t>
+      </w:r>
+      <w:r>
+        <w:t xml:space="preserve"> </w:t>
+      </w:r>
+      <w:r>
+        <w:t>заявки</w:t>
+      </w:r>
+      <w:r>
+        <w:t xml:space="preserve"> </w:t>
+      </w:r>
+      <w:r>
+        <w:t>из</w:t>
+      </w:r>
+      <w:r>
+        <w:t xml:space="preserve"> </w:t>
+      </w:r>
+      <w:r>
+        <w:t>БД</w:t>
+      </w:r>
+    </w:p>
+    <w:p>
+      <w:pPr>
+        <w:pStyle w:val="a9"/>
+        <w:rPr>
+          <w:lang w:val="en-US"/>
+        </w:rPr>
+      </w:pPr>
+      <w:r>
+        <w:rPr>
+          <w:lang w:val="en-US"/>
+        </w:rPr>
+        <w:t>DELETE FROM requests</w:t>
+      </w:r>
+    </w:p>
+    <w:p>
+      <w:pPr>
+        <w:pStyle w:val="a9"/>
+        <w:rPr>
+          <w:lang w:val="en-US"/>
+        </w:rPr>
+      </w:pPr>
+      <w:r>
+        <w:rPr>
+          <w:lang w:val="en-US"/>
+        </w:rPr>
+        <w:t>WHERE id = 1;</w:t>
+      </w:r>
+    </w:p>
+    <w:permEnd w:id="1348763121"/>
+    <w:p>
+      <w:pPr>
+        <w:pStyle w:val="1"/>
+      </w:pPr>
+      <w:r>
+        <w:t xml:space="preserve">Инструкции по работе с </w:t>
+      </w:r>
+      <w:r>
+        <w:t>сетевой информационной системой</w:t>
+      </w:r>
+    </w:p>
     <w:p>
       <w:pPr>
         <w:pStyle w:val="2"/>
       </w:pPr>
       <w:r>
-        <w:t>Запросы изменения данных в таблицах</w:t>
-      </w:r>
-      <w:r>
-        <w:t xml:space="preserve"> базы данных</w:t>
-      </w:r>
-    </w:p>
-    <w:p>
-      <w:pPr>
-        <w:pStyle w:val="a9"/>
-      </w:pPr>
-      <w:permStart w:id="130368803" w:edGrp="everyone"/>
-      <w:r>
-        <w:t xml:space="preserve">--создание последовательности </w:t>
-      </w:r>
-      <w:r>
-        <w:rPr>
-          <w:lang w:val="en-US"/>
-        </w:rPr>
-        <w:t>id</w:t>
-      </w:r>
-      <w:r>
-        <w:t xml:space="preserve"> пользователей</w:t>
-      </w:r>
-    </w:p>
-    <w:p>
-      <w:pPr>
-        <w:pStyle w:val="a9"/>
-      </w:pPr>
-      <w:r>
-        <w:t xml:space="preserve"> </w:t>
-      </w:r>
-      <w:r>
-        <w:rPr>
-          <w:lang w:val="en-US"/>
-        </w:rPr>
-        <w:t>CREATE</w:t>
-      </w:r>
-      <w:r>
-        <w:t xml:space="preserve"> </w:t>
-      </w:r>
-      <w:r>
-        <w:rPr>
-          <w:lang w:val="en-US"/>
-        </w:rPr>
-        <w:t>SEQUENCE</w:t>
-      </w:r>
-      <w:r>
-        <w:t xml:space="preserve"> </w:t>
-      </w:r>
-      <w:r>
-        <w:rPr>
-          <w:lang w:val="en-US"/>
-        </w:rPr>
-        <w:t>users</w:t>
-      </w:r>
-      <w:r>
-        <w:t>_</w:t>
-      </w:r>
-      <w:r>
-        <w:rPr>
-          <w:lang w:val="en-US"/>
-        </w:rPr>
-        <w:t>id</w:t>
-      </w:r>
-    </w:p>
-    <w:p>
-      <w:pPr>
-        <w:pStyle w:val="a9"/>
-        <w:rPr>
-          <w:lang w:val="en-US"/>
-        </w:rPr>
-      </w:pPr>
-      <w:r>
-        <w:t xml:space="preserve">  </w:t>
-      </w:r>
-      <w:r>
-        <w:rPr>
-          <w:lang w:val="en-US"/>
-        </w:rPr>
-        <w:t>MINVALUE 1</w:t>
-      </w:r>
-    </w:p>
-    <w:p>
-      <w:pPr>
-        <w:pStyle w:val="a9"/>
-        <w:rPr>
-          <w:lang w:val="en-US"/>
-        </w:rPr>
-      </w:pPr>
-      <w:r>
-        <w:rPr>
-          <w:lang w:val="en-US"/>
-        </w:rPr>
-        <w:t xml:space="preserve">  START WITH 1</w:t>
-      </w:r>
-    </w:p>
-    <w:p>
-      <w:pPr>
-        <w:pStyle w:val="a9"/>
-        <w:rPr>
-          <w:lang w:val="en-US"/>
-        </w:rPr>
-      </w:pPr>
-      <w:r>
-        <w:rPr>
-          <w:lang w:val="en-US"/>
-        </w:rPr>
-        <w:t xml:space="preserve">  INCREMENT BY 1</w:t>
-      </w:r>
-    </w:p>
-    <w:p>
-      <w:pPr>
-        <w:pStyle w:val="a9"/>
-        <w:rPr>
-          <w:lang w:val="en-US"/>
-        </w:rPr>
-      </w:pPr>
-      <w:r>
-        <w:rPr>
-          <w:lang w:val="en-US"/>
-        </w:rPr>
-        <w:t xml:space="preserve">  CACHE 20;</w:t>
-      </w:r>
-    </w:p>
-    <w:p>
-      <w:pPr>
-        <w:pStyle w:val="a9"/>
-        <w:rPr>
-          <w:lang w:val="en-US"/>
-        </w:rPr>
-      </w:pPr>
-      <w:r>
-        <w:rPr>
-          <w:lang w:val="en-US"/>
-        </w:rPr>
-        <w:t>--DROP SEQUENCE users_id;</w:t>
-      </w:r>
-    </w:p>
-    <w:p>
-      <w:pPr>
-        <w:pStyle w:val="a9"/>
-        <w:rPr>
-          <w:lang w:val="en-US"/>
-        </w:rPr>
-      </w:pPr>
-    </w:p>
-    <w:p>
-      <w:pPr>
-        <w:pStyle w:val="a9"/>
-      </w:pPr>
-      <w:r>
-        <w:lastRenderedPageBreak/>
-        <w:t xml:space="preserve">--создание последовательности </w:t>
-      </w:r>
-      <w:r>
-        <w:rPr>
-          <w:lang w:val="en-US"/>
-        </w:rPr>
-        <w:t>id</w:t>
-      </w:r>
-      <w:r>
-        <w:t xml:space="preserve"> вещей</w:t>
-      </w:r>
-    </w:p>
-    <w:p>
-      <w:pPr>
-        <w:pStyle w:val="a9"/>
-      </w:pPr>
-      <w:r>
-        <w:t xml:space="preserve">  </w:t>
-      </w:r>
-      <w:r>
-        <w:rPr>
-          <w:lang w:val="en-US"/>
-        </w:rPr>
-        <w:t>CREATE</w:t>
-      </w:r>
-      <w:r>
-        <w:t xml:space="preserve"> </w:t>
-      </w:r>
-      <w:r>
-        <w:rPr>
-          <w:lang w:val="en-US"/>
-        </w:rPr>
-        <w:t>SEQUENCE</w:t>
-      </w:r>
-      <w:r>
-        <w:t xml:space="preserve"> </w:t>
-      </w:r>
-      <w:r>
-        <w:rPr>
-          <w:lang w:val="en-US"/>
-        </w:rPr>
-        <w:t>items</w:t>
-      </w:r>
-      <w:r>
-        <w:t>_</w:t>
-      </w:r>
-      <w:r>
-        <w:rPr>
-          <w:lang w:val="en-US"/>
-        </w:rPr>
-        <w:t>id</w:t>
-      </w:r>
-    </w:p>
-    <w:p>
-      <w:pPr>
-        <w:pStyle w:val="a9"/>
-        <w:rPr>
-          <w:lang w:val="en-US"/>
-        </w:rPr>
-      </w:pPr>
-      <w:r>
-        <w:t xml:space="preserve">  </w:t>
-      </w:r>
-      <w:r>
-        <w:rPr>
-          <w:lang w:val="en-US"/>
-        </w:rPr>
-        <w:t>MINVALUE 1</w:t>
-      </w:r>
-    </w:p>
-    <w:p>
-      <w:pPr>
-        <w:pStyle w:val="a9"/>
-        <w:rPr>
-          <w:lang w:val="en-US"/>
-        </w:rPr>
-      </w:pPr>
-      <w:r>
-        <w:rPr>
-          <w:lang w:val="en-US"/>
-        </w:rPr>
-        <w:t xml:space="preserve">  START WITH 1</w:t>
-      </w:r>
-    </w:p>
-    <w:p>
-      <w:pPr>
-        <w:pStyle w:val="a9"/>
-        <w:rPr>
-          <w:lang w:val="en-US"/>
-        </w:rPr>
-      </w:pPr>
-      <w:r>
-        <w:rPr>
-          <w:lang w:val="en-US"/>
-        </w:rPr>
-        <w:t xml:space="preserve">  INCREMENT BY 1</w:t>
-      </w:r>
-    </w:p>
-    <w:p>
-      <w:pPr>
-        <w:pStyle w:val="a9"/>
-        <w:rPr>
-          <w:lang w:val="en-US"/>
-        </w:rPr>
-      </w:pPr>
-      <w:r>
-        <w:rPr>
-          <w:lang w:val="en-US"/>
-        </w:rPr>
-        <w:t xml:space="preserve">  CACHE 20;</w:t>
-      </w:r>
-    </w:p>
-    <w:p>
-      <w:pPr>
-        <w:pStyle w:val="a9"/>
-        <w:rPr>
-          <w:lang w:val="en-US"/>
-        </w:rPr>
-      </w:pPr>
-      <w:r>
-        <w:rPr>
-          <w:lang w:val="en-US"/>
-        </w:rPr>
-        <w:t>--DROP SEQUENCE  items_id;</w:t>
-      </w:r>
-    </w:p>
-    <w:p>
-      <w:pPr>
-        <w:pStyle w:val="a9"/>
-        <w:rPr>
-          <w:lang w:val="en-US"/>
-        </w:rPr>
-      </w:pPr>
-    </w:p>
-    <w:p>
-      <w:pPr>
-        <w:pStyle w:val="a9"/>
-      </w:pPr>
-      <w:r>
-        <w:t xml:space="preserve">--создание последовательности </w:t>
-      </w:r>
-      <w:r>
-        <w:rPr>
-          <w:lang w:val="en-US"/>
-        </w:rPr>
-        <w:t>id</w:t>
-      </w:r>
-      <w:r>
-        <w:t xml:space="preserve"> запросов</w:t>
-      </w:r>
-    </w:p>
-    <w:p>
-      <w:pPr>
-        <w:pStyle w:val="a9"/>
-      </w:pPr>
-      <w:r>
-        <w:t xml:space="preserve">  </w:t>
-      </w:r>
-      <w:r>
-        <w:rPr>
-          <w:lang w:val="en-US"/>
-        </w:rPr>
-        <w:t>CREATE</w:t>
-      </w:r>
-      <w:r>
-        <w:t xml:space="preserve"> </w:t>
-      </w:r>
-      <w:r>
-        <w:rPr>
-          <w:lang w:val="en-US"/>
-        </w:rPr>
-        <w:t>SEQUENCE</w:t>
-      </w:r>
-      <w:r>
-        <w:t xml:space="preserve"> </w:t>
-      </w:r>
-      <w:r>
-        <w:rPr>
-          <w:lang w:val="en-US"/>
-        </w:rPr>
-        <w:t>requests</w:t>
-      </w:r>
-      <w:r>
-        <w:t>_</w:t>
-      </w:r>
-      <w:r>
-        <w:rPr>
-          <w:lang w:val="en-US"/>
-        </w:rPr>
-        <w:t>id</w:t>
-      </w:r>
-    </w:p>
-    <w:p>
-      <w:pPr>
-        <w:pStyle w:val="a9"/>
-        <w:rPr>
-          <w:lang w:val="en-US"/>
-        </w:rPr>
-      </w:pPr>
-      <w:r>
-        <w:t xml:space="preserve">  </w:t>
-      </w:r>
-      <w:r>
-        <w:rPr>
-          <w:lang w:val="en-US"/>
-        </w:rPr>
-        <w:t>MINVALUE 1</w:t>
-      </w:r>
-    </w:p>
-    <w:p>
-      <w:pPr>
-        <w:pStyle w:val="a9"/>
-        <w:rPr>
-          <w:lang w:val="en-US"/>
-        </w:rPr>
-      </w:pPr>
-      <w:r>
-        <w:rPr>
-          <w:lang w:val="en-US"/>
-        </w:rPr>
-        <w:t xml:space="preserve">  START WITH 1</w:t>
-      </w:r>
-    </w:p>
-    <w:p>
-      <w:pPr>
-        <w:pStyle w:val="a9"/>
-        <w:rPr>
-          <w:lang w:val="en-US"/>
-        </w:rPr>
-      </w:pPr>
-      <w:r>
-        <w:rPr>
-          <w:lang w:val="en-US"/>
-        </w:rPr>
-        <w:t xml:space="preserve">  INCREMENT BY 1</w:t>
-      </w:r>
-    </w:p>
-    <w:p>
-      <w:pPr>
-        <w:pStyle w:val="a9"/>
-        <w:rPr>
-          <w:lang w:val="en-US"/>
-        </w:rPr>
-      </w:pPr>
-      <w:r>
-        <w:rPr>
-          <w:lang w:val="en-US"/>
-        </w:rPr>
-        <w:t xml:space="preserve">  CACHE 20;</w:t>
-      </w:r>
-    </w:p>
-    <w:p>
-      <w:pPr>
-        <w:pStyle w:val="a9"/>
-        <w:rPr>
-          <w:lang w:val="en-US"/>
-        </w:rPr>
-      </w:pPr>
-      <w:r>
-        <w:rPr>
-          <w:lang w:val="en-US"/>
-        </w:rPr>
-        <w:t>--DROP SEQUENCE requests_id;</w:t>
-      </w:r>
-    </w:p>
-    <w:p>
-      <w:pPr>
-        <w:pStyle w:val="a9"/>
-        <w:rPr>
-          <w:lang w:val="en-US"/>
-        </w:rPr>
-      </w:pPr>
-      <w:r>
-        <w:rPr>
-          <w:lang w:val="en-US"/>
-        </w:rPr>
-        <w:t>--</w:t>
-      </w:r>
-      <w:r>
-        <w:t>ДЕЙСТВИЯ</w:t>
-      </w:r>
-    </w:p>
-    <w:p>
-      <w:pPr>
-        <w:pStyle w:val="a9"/>
-        <w:rPr>
-          <w:lang w:val="en-US"/>
-        </w:rPr>
-      </w:pPr>
-      <w:r>
-        <w:rPr>
-          <w:lang w:val="en-US"/>
-        </w:rPr>
-        <w:t>--</w:t>
-      </w:r>
-      <w:r>
-        <w:t>Добавления</w:t>
-      </w:r>
-      <w:r>
-        <w:rPr>
-          <w:lang w:val="en-US"/>
-        </w:rPr>
-        <w:t xml:space="preserve"> user </w:t>
-      </w:r>
-      <w:r>
-        <w:t>в</w:t>
-      </w:r>
-      <w:r>
-        <w:rPr>
-          <w:lang w:val="en-US"/>
-        </w:rPr>
-        <w:t xml:space="preserve"> </w:t>
-      </w:r>
-      <w:r>
-        <w:t>БД</w:t>
-      </w:r>
-    </w:p>
-    <w:p>
-      <w:pPr>
-        <w:pStyle w:val="a9"/>
-        <w:rPr>
-          <w:lang w:val="en-US"/>
-        </w:rPr>
-      </w:pPr>
-      <w:r>
-        <w:rPr>
-          <w:lang w:val="en-US"/>
-        </w:rPr>
-        <w:t>INSERT INTO users (id, surname, name, patronymic, login, password, is_authorized, last_login_time, user_role, user_status)</w:t>
-      </w:r>
-    </w:p>
-    <w:p>
-      <w:pPr>
-        <w:pStyle w:val="a9"/>
-        <w:rPr>
-          <w:lang w:val="en-US"/>
-        </w:rPr>
-      </w:pPr>
-      <w:r>
-        <w:rPr>
-          <w:lang w:val="en-US"/>
-        </w:rPr>
-        <w:t>VALUES (users_id.NEXTVAL, 'Ivan</w:t>
-      </w:r>
-      <w:r>
-        <w:t>о</w:t>
-      </w:r>
-      <w:r>
-        <w:rPr>
-          <w:lang w:val="en-US"/>
-        </w:rPr>
-        <w:t>v', 'Ivan', 'Ivanovich', 'ivanov',  '1', '1', '24-04-1997', 3, 1);</w:t>
-      </w:r>
-    </w:p>
-    <w:p>
-      <w:pPr>
-        <w:pStyle w:val="a9"/>
-        <w:rPr>
-          <w:lang w:val="en-US"/>
-        </w:rPr>
-      </w:pPr>
-      <w:r>
-        <w:rPr>
-          <w:lang w:val="en-US"/>
-        </w:rPr>
-        <w:t>--</w:t>
-      </w:r>
-      <w:r>
-        <w:t>Добавление</w:t>
-      </w:r>
-      <w:r>
-        <w:rPr>
-          <w:lang w:val="en-US"/>
-        </w:rPr>
-        <w:t xml:space="preserve"> </w:t>
-      </w:r>
-      <w:r>
-        <w:t>вещи</w:t>
-      </w:r>
-      <w:r>
-        <w:rPr>
-          <w:lang w:val="en-US"/>
-        </w:rPr>
-        <w:t xml:space="preserve"> </w:t>
-      </w:r>
-      <w:r>
-        <w:t>в</w:t>
-      </w:r>
-      <w:r>
-        <w:rPr>
-          <w:lang w:val="en-US"/>
-        </w:rPr>
-        <w:t xml:space="preserve"> </w:t>
-      </w:r>
-      <w:r>
-        <w:t>БД</w:t>
-      </w:r>
-    </w:p>
-    <w:p>
-      <w:pPr>
-        <w:pStyle w:val="a9"/>
-        <w:rPr>
-          <w:lang w:val="en-US"/>
-        </w:rPr>
-      </w:pPr>
-      <w:r>
-        <w:rPr>
-          <w:lang w:val="en-US"/>
-        </w:rPr>
-        <w:t>INSERT INTO items (id, title, image, description, publication_time, user_id, item_status, count_view)</w:t>
-      </w:r>
-    </w:p>
-    <w:p>
-      <w:pPr>
-        <w:pStyle w:val="a9"/>
-        <w:rPr>
-          <w:lang w:val="en-US"/>
-        </w:rPr>
-      </w:pPr>
-      <w:r>
-        <w:rPr>
-          <w:lang w:val="en-US"/>
-        </w:rPr>
-        <w:t>VALUES (items_id.NEXTVAL, '</w:t>
-      </w:r>
-      <w:r>
-        <w:t>Большая</w:t>
-      </w:r>
-      <w:r>
-        <w:rPr>
-          <w:lang w:val="en-US"/>
-        </w:rPr>
-        <w:t xml:space="preserve"> </w:t>
-      </w:r>
-      <w:r>
-        <w:t>Сумка</w:t>
-      </w:r>
-      <w:r>
-        <w:rPr>
-          <w:lang w:val="en-US"/>
-        </w:rPr>
-        <w:t>', 'bag.png', '</w:t>
-      </w:r>
-      <w:r>
-        <w:t>Новая</w:t>
-      </w:r>
-      <w:r>
-        <w:rPr>
-          <w:lang w:val="en-US"/>
-        </w:rPr>
-        <w:t xml:space="preserve"> </w:t>
-      </w:r>
-      <w:r>
-        <w:t>большая</w:t>
-      </w:r>
-      <w:r>
-        <w:rPr>
-          <w:lang w:val="en-US"/>
-        </w:rPr>
-        <w:t xml:space="preserve"> </w:t>
-      </w:r>
-      <w:r>
-        <w:t>сумка</w:t>
-      </w:r>
-      <w:r>
-        <w:rPr>
-          <w:lang w:val="en-US"/>
-        </w:rPr>
-        <w:t>', '29-09-1999', 1, 1, 2);</w:t>
-      </w:r>
-    </w:p>
-    <w:p>
-      <w:pPr>
-        <w:pStyle w:val="a9"/>
-        <w:rPr>
-          <w:lang w:val="en-US"/>
-        </w:rPr>
-      </w:pPr>
-      <w:r>
-        <w:rPr>
-          <w:lang w:val="en-US"/>
-        </w:rPr>
-        <w:t>--</w:t>
-      </w:r>
-      <w:r>
-        <w:t>Добавление</w:t>
-      </w:r>
-      <w:r>
-        <w:rPr>
-          <w:lang w:val="en-US"/>
-        </w:rPr>
-        <w:t xml:space="preserve"> </w:t>
-      </w:r>
-      <w:r>
-        <w:t>заявки</w:t>
-      </w:r>
-      <w:r>
-        <w:rPr>
-          <w:lang w:val="en-US"/>
-        </w:rPr>
-        <w:t xml:space="preserve"> </w:t>
-      </w:r>
-      <w:r>
-        <w:t>в</w:t>
-      </w:r>
-      <w:r>
-        <w:rPr>
-          <w:lang w:val="en-US"/>
-        </w:rPr>
-        <w:t xml:space="preserve"> </w:t>
-      </w:r>
-      <w:r>
-        <w:t>БД</w:t>
-      </w:r>
-    </w:p>
-    <w:p>
-      <w:pPr>
-        <w:pStyle w:val="a9"/>
-        <w:rPr>
-          <w:lang w:val="en-US"/>
-        </w:rPr>
-      </w:pPr>
-      <w:r>
-        <w:rPr>
-          <w:lang w:val="en-US"/>
-        </w:rPr>
-        <w:t>INSERT INTO requests (id, publication_time, request_status, comment_receiver, item_sender, item_receiver)</w:t>
-      </w:r>
-    </w:p>
-    <w:p>
-      <w:pPr>
-        <w:pStyle w:val="a9"/>
-        <w:rPr>
-          <w:lang w:val="en-US"/>
-        </w:rPr>
-      </w:pPr>
-      <w:r>
-        <w:rPr>
-          <w:lang w:val="en-US"/>
-        </w:rPr>
-        <w:t>VALUES (requests_id.NEXTVAL, '07-11-2022', 1, '</w:t>
-      </w:r>
-      <w:r>
-        <w:t>Обменяю</w:t>
-      </w:r>
-      <w:r>
-        <w:rPr>
-          <w:lang w:val="en-US"/>
-        </w:rPr>
-        <w:t xml:space="preserve"> </w:t>
-      </w:r>
-      <w:r>
-        <w:t>вещь</w:t>
-      </w:r>
-      <w:r>
-        <w:rPr>
-          <w:lang w:val="en-US"/>
-        </w:rPr>
-        <w:t>', 1,  4);</w:t>
-      </w:r>
-    </w:p>
-    <w:p>
-      <w:pPr>
-        <w:pStyle w:val="a9"/>
-        <w:rPr>
-          <w:lang w:val="en-US"/>
-        </w:rPr>
-      </w:pPr>
-    </w:p>
-    <w:p>
-      <w:pPr>
-        <w:pStyle w:val="a9"/>
-      </w:pPr>
-      <w:r>
-        <w:t xml:space="preserve">--Изменение статуса пользователя </w:t>
-      </w:r>
-    </w:p>
-    <w:p>
-      <w:pPr>
-        <w:pStyle w:val="a9"/>
-      </w:pPr>
-      <w:r>
-        <w:t>UPDATE users</w:t>
-      </w:r>
-    </w:p>
-    <w:p>
-      <w:pPr>
-        <w:pStyle w:val="a9"/>
-      </w:pPr>
-      <w:r>
-        <w:t xml:space="preserve">   SET user_status = '2'</w:t>
-      </w:r>
-    </w:p>
-    <w:p>
-      <w:pPr>
-        <w:pStyle w:val="a9"/>
-        <w:rPr>
-          <w:lang w:val="en-US"/>
-        </w:rPr>
-      </w:pPr>
-      <w:r>
-        <w:t xml:space="preserve"> </w:t>
-      </w:r>
-      <w:r>
-        <w:rPr>
-          <w:lang w:val="en-US"/>
-        </w:rPr>
-        <w:t>WHERE id = 1;</w:t>
-      </w:r>
-    </w:p>
-    <w:p>
-      <w:pPr>
-        <w:pStyle w:val="a9"/>
-        <w:rPr>
-          <w:lang w:val="en-US"/>
-        </w:rPr>
-      </w:pPr>
-      <w:r>
-        <w:rPr>
-          <w:lang w:val="en-US"/>
-        </w:rPr>
-        <w:t xml:space="preserve"> --</w:t>
-      </w:r>
-      <w:r>
-        <w:t>Изменение</w:t>
-      </w:r>
-      <w:r>
-        <w:rPr>
-          <w:lang w:val="en-US"/>
-        </w:rPr>
-        <w:t xml:space="preserve"> </w:t>
-      </w:r>
-      <w:r>
-        <w:t>статуса</w:t>
-      </w:r>
-      <w:r>
-        <w:rPr>
-          <w:lang w:val="en-US"/>
-        </w:rPr>
-        <w:t xml:space="preserve"> </w:t>
-      </w:r>
-      <w:r>
-        <w:t>заявки</w:t>
-      </w:r>
-    </w:p>
-    <w:p>
-      <w:pPr>
-        <w:pStyle w:val="a9"/>
-        <w:rPr>
-          <w:lang w:val="en-US"/>
-        </w:rPr>
-      </w:pPr>
-      <w:r>
-        <w:rPr>
-          <w:lang w:val="en-US"/>
-        </w:rPr>
-        <w:t>UPDATE requests</w:t>
-      </w:r>
-    </w:p>
-    <w:p>
-      <w:pPr>
-        <w:pStyle w:val="a9"/>
-        <w:rPr>
-          <w:lang w:val="en-US"/>
-        </w:rPr>
-      </w:pPr>
-      <w:r>
-        <w:rPr>
-          <w:lang w:val="en-US"/>
-        </w:rPr>
-        <w:t xml:space="preserve">   SET request_status = '2'</w:t>
-      </w:r>
-    </w:p>
-    <w:p>
-      <w:pPr>
-        <w:pStyle w:val="a9"/>
-      </w:pPr>
-      <w:r>
-        <w:rPr>
-          <w:lang w:val="en-US"/>
-        </w:rPr>
-        <w:t xml:space="preserve"> </w:t>
-      </w:r>
-      <w:r>
-        <w:t>WHERE id = 1;</w:t>
-      </w:r>
-    </w:p>
-    <w:p>
-      <w:pPr>
-        <w:pStyle w:val="a9"/>
-      </w:pPr>
-      <w:r>
-        <w:t>--Изменение статуса вещи</w:t>
-      </w:r>
-    </w:p>
-    <w:p>
-      <w:pPr>
-        <w:pStyle w:val="a9"/>
-      </w:pPr>
-      <w:r>
-        <w:t>UPDATE items</w:t>
-      </w:r>
-    </w:p>
-    <w:p>
-      <w:pPr>
-        <w:pStyle w:val="a9"/>
-        <w:rPr>
-          <w:lang w:val="en-US"/>
-        </w:rPr>
-      </w:pPr>
-      <w:r>
-        <w:t xml:space="preserve">   </w:t>
-      </w:r>
-      <w:r>
-        <w:rPr>
-          <w:lang w:val="en-US"/>
-        </w:rPr>
-        <w:t>SET item_status = '3'</w:t>
-      </w:r>
-    </w:p>
-    <w:p>
-      <w:pPr>
-        <w:pStyle w:val="a9"/>
-      </w:pPr>
-      <w:r>
-        <w:rPr>
-          <w:lang w:val="en-US"/>
-        </w:rPr>
-        <w:t xml:space="preserve"> WHERE id = 1;</w:t>
-      </w:r>
-    </w:p>
-    <w:p>
-      <w:pPr>
-        <w:pStyle w:val="a9"/>
-      </w:pPr>
-      <w:r>
-        <w:t>--Изменение владельца вещи</w:t>
-      </w:r>
-    </w:p>
-    <w:p>
-      <w:pPr>
-        <w:pStyle w:val="a9"/>
-      </w:pPr>
-      <w:r>
-        <w:t xml:space="preserve"> </w:t>
-      </w:r>
-      <w:r>
-        <w:rPr>
-          <w:lang w:val="en-US"/>
-        </w:rPr>
-        <w:t>UPDATE</w:t>
-      </w:r>
-      <w:r>
-        <w:t xml:space="preserve"> </w:t>
-      </w:r>
-      <w:r>
-        <w:rPr>
-          <w:lang w:val="en-US"/>
-        </w:rPr>
-        <w:t>items</w:t>
-      </w:r>
-    </w:p>
-    <w:p>
-      <w:pPr>
-        <w:pStyle w:val="a9"/>
-      </w:pPr>
-      <w:r>
-        <w:t xml:space="preserve">   </w:t>
-      </w:r>
-      <w:r>
-        <w:rPr>
-          <w:lang w:val="en-US"/>
-        </w:rPr>
-        <w:t>SET</w:t>
-      </w:r>
-      <w:r>
-        <w:t xml:space="preserve"> </w:t>
-      </w:r>
-      <w:r>
-        <w:rPr>
-          <w:lang w:val="en-US"/>
-        </w:rPr>
-        <w:t>user</w:t>
-      </w:r>
-      <w:r>
-        <w:t>_</w:t>
-      </w:r>
-      <w:r>
-        <w:rPr>
-          <w:lang w:val="en-US"/>
-        </w:rPr>
-        <w:t>id</w:t>
-      </w:r>
-      <w:r>
-        <w:t xml:space="preserve"> = '3'</w:t>
-      </w:r>
-    </w:p>
-    <w:p>
-      <w:pPr>
-        <w:pStyle w:val="a9"/>
-        <w:rPr>
-          <w:lang w:val="en-US"/>
-        </w:rPr>
-      </w:pPr>
-      <w:r>
-        <w:lastRenderedPageBreak/>
-        <w:t xml:space="preserve"> </w:t>
-      </w:r>
-      <w:r>
-        <w:rPr>
-          <w:lang w:val="en-US"/>
-        </w:rPr>
-        <w:t>WHERE id = 1;</w:t>
-      </w:r>
-    </w:p>
-    <w:p>
-      <w:pPr>
-        <w:pStyle w:val="a9"/>
-        <w:rPr>
-          <w:lang w:val="en-US"/>
-        </w:rPr>
-      </w:pPr>
-      <w:bookmarkStart w:id="3" w:name="_GoBack"/>
-      <w:bookmarkEnd w:id="3"/>
-      <w:r>
-        <w:rPr>
-          <w:lang w:val="en-US"/>
-        </w:rPr>
-        <w:t xml:space="preserve"> </w:t>
-      </w:r>
-    </w:p>
-    <w:p>
-      <w:pPr>
-        <w:pStyle w:val="a9"/>
-      </w:pPr>
-      <w:r>
-        <w:t>--Удаление пользователя из БД</w:t>
-      </w:r>
-    </w:p>
-    <w:p>
-      <w:pPr>
-        <w:pStyle w:val="a9"/>
-      </w:pPr>
-      <w:r>
-        <w:t>DELETE FROM users</w:t>
-      </w:r>
-    </w:p>
-    <w:p>
-      <w:pPr>
-        <w:pStyle w:val="a9"/>
-      </w:pPr>
-      <w:r>
-        <w:t>WHERE id = 1;</w:t>
-      </w:r>
-    </w:p>
-    <w:p>
-      <w:pPr>
-        <w:pStyle w:val="a9"/>
-      </w:pPr>
-      <w:r>
-        <w:t>--Удаление вещи из БД</w:t>
-      </w:r>
-    </w:p>
-    <w:p>
-      <w:pPr>
-        <w:pStyle w:val="a9"/>
-        <w:rPr>
-          <w:lang w:val="en-US"/>
-        </w:rPr>
-      </w:pPr>
-      <w:r>
-        <w:rPr>
-          <w:lang w:val="en-US"/>
-        </w:rPr>
-        <w:t>DELETE FROM items</w:t>
-      </w:r>
-    </w:p>
-    <w:p>
-      <w:pPr>
-        <w:pStyle w:val="a9"/>
-        <w:rPr>
-          <w:lang w:val="en-US"/>
-        </w:rPr>
-      </w:pPr>
-      <w:r>
-        <w:rPr>
-          <w:lang w:val="en-US"/>
-        </w:rPr>
-        <w:t>WHERE id = 1;</w:t>
-      </w:r>
-    </w:p>
-    <w:p>
-      <w:pPr>
-        <w:pStyle w:val="a9"/>
-        <w:rPr>
-          <w:lang w:val="en-US"/>
-        </w:rPr>
-      </w:pPr>
-      <w:r>
-        <w:rPr>
-          <w:lang w:val="en-US"/>
-        </w:rPr>
-        <w:t>--</w:t>
-      </w:r>
-      <w:r>
-        <w:t>Удаление</w:t>
-      </w:r>
-      <w:r>
-        <w:rPr>
-          <w:lang w:val="en-US"/>
-        </w:rPr>
-        <w:t xml:space="preserve"> </w:t>
-      </w:r>
-      <w:r>
-        <w:t>заявки</w:t>
-      </w:r>
-      <w:r>
-        <w:rPr>
-          <w:lang w:val="en-US"/>
-        </w:rPr>
-        <w:t xml:space="preserve"> </w:t>
-      </w:r>
-      <w:r>
-        <w:t>из</w:t>
-      </w:r>
-      <w:r>
-        <w:rPr>
-          <w:lang w:val="en-US"/>
-        </w:rPr>
-        <w:t xml:space="preserve"> </w:t>
-      </w:r>
-      <w:r>
-        <w:t>БД</w:t>
-      </w:r>
-    </w:p>
-    <w:p>
-      <w:pPr>
-        <w:pStyle w:val="a9"/>
-        <w:rPr>
-          <w:lang w:val="en-US"/>
-        </w:rPr>
-      </w:pPr>
-      <w:r>
-        <w:rPr>
-          <w:lang w:val="en-US"/>
-        </w:rPr>
-        <w:t>DELETE FROM requests</w:t>
-      </w:r>
-    </w:p>
-    <w:p>
-      <w:pPr>
-        <w:pStyle w:val="a9"/>
-        <w:rPr>
-          <w:lang w:val="en-US"/>
-        </w:rPr>
-      </w:pPr>
-      <w:r>
-        <w:rPr>
-          <w:lang w:val="en-US"/>
-        </w:rPr>
-        <w:t>WHERE id = 1;</w:t>
-      </w:r>
-    </w:p>
-    <w:permEnd w:id="130368803"/>
-    <w:p>
-      <w:pPr>
-        <w:pStyle w:val="1"/>
-      </w:pPr>
-      <w:r>
-        <w:t xml:space="preserve">Инструкции по работе с </w:t>
-      </w:r>
-      <w:r>
-        <w:t>сетевой информационной системой</w:t>
-      </w:r>
-    </w:p>
+        <w:t>Инструкция администратора</w:t>
+      </w:r>
+    </w:p>
+    <w:p>
+      <w:permStart w:id="1816940865" w:edGrp="everyone"/>
+      <w:r>
+        <w:t xml:space="preserve">Раздел должен содержать описание действий администратора, раскрывающих все возможности </w:t>
+      </w:r>
+      <w:r>
+        <w:t>сетевой информационной системы</w:t>
+      </w:r>
+      <w:r>
+        <w:t>.</w:t>
+      </w:r>
+    </w:p>
+    <w:permEnd w:id="1816940865"/>
     <w:p>
       <w:pPr>
         <w:pStyle w:val="2"/>
       </w:pPr>
       <w:r>
-        <w:t>Инструкция администратора</w:t>
-      </w:r>
-    </w:p>
-    <w:p>
-      <w:permStart w:id="1954761615" w:edGrp="everyone"/>
-      <w:r>
-        <w:t xml:space="preserve">Раздел должен содержать описание действий администратора, раскрывающих все возможности </w:t>
+        <w:t>Инструкция модератора</w:t>
+      </w:r>
+    </w:p>
+    <w:p>
+      <w:permStart w:id="1046503241" w:edGrp="everyone"/>
+      <w:r>
+        <w:t xml:space="preserve">Раздел должен содержать описание действий модератора, раскрывающих все возможности </w:t>
       </w:r>
       <w:r>
         <w:t>сетевой информационной системы</w:t>
@@ -5397,19 +5399,22 @@
         <w:t>.</w:t>
       </w:r>
     </w:p>
-    <w:permEnd w:id="1954761615"/>
+    <w:permEnd w:id="1046503241"/>
     <w:p>
       <w:pPr>
         <w:pStyle w:val="2"/>
       </w:pPr>
       <w:r>
-        <w:t>Инструкция модератора</w:t>
-      </w:r>
-    </w:p>
-    <w:p>
-      <w:permStart w:id="683020649" w:edGrp="everyone"/>
-      <w:r>
-        <w:t xml:space="preserve">Раздел должен содержать описание действий модератора, раскрывающих все возможности </w:t>
+        <w:t xml:space="preserve">Инструкция </w:t>
+      </w:r>
+      <w:permStart w:id="1400187761" w:edGrp="everyone"/>
+      <w:r>
+        <w:t>пользователя</w:t>
+      </w:r>
+    </w:p>
+    <w:p>
+      <w:r>
+        <w:t xml:space="preserve">Раздел должен содержать описание действий пользователя, раскрывающих все возможности </w:t>
       </w:r>
       <w:r>
         <w:t>сетевой информационной системы</w:t>
@@ -5418,31 +5423,7 @@
         <w:t>.</w:t>
       </w:r>
     </w:p>
-    <w:permEnd w:id="683020649"/>
-    <w:p>
-      <w:pPr>
-        <w:pStyle w:val="2"/>
-      </w:pPr>
-      <w:r>
-        <w:t xml:space="preserve">Инструкция </w:t>
-      </w:r>
-      <w:permStart w:id="1384449946" w:edGrp="everyone"/>
-      <w:r>
-        <w:t>пользователя</w:t>
-      </w:r>
-    </w:p>
-    <w:p>
-      <w:r>
-        <w:t xml:space="preserve">Раздел должен содержать описание действий пользователя, раскрывающих все возможности </w:t>
-      </w:r>
-      <w:r>
-        <w:t>сетевой информационной системы</w:t>
-      </w:r>
-      <w:r>
-        <w:t>.</w:t>
-      </w:r>
-    </w:p>
-    <w:permEnd w:id="1384449946"/>
+    <w:permEnd w:id="1400187761"/>
     <w:p>
       <w:pPr>
         <w:pStyle w:val="1"/>
@@ -5459,7 +5440,7 @@
       </w:r>
     </w:p>
     <w:p>
-      <w:permStart w:id="516257300" w:edGrp="everyone"/>
+      <w:permStart w:id="375027503" w:edGrp="everyone"/>
       <w:r>
         <w:t>Включить в раздел и добавить комментарии Javadoc к следующим классам:</w:t>
       </w:r>
@@ -5498,7 +5479,7 @@
         <w:t>Для названия класса использовать стиль Заголовок 2, а для листинга – стиль Листинг.</w:t>
       </w:r>
     </w:p>
-    <w:permEnd w:id="516257300"/>
+    <w:permEnd w:id="375027503"/>
     <w:p>
       <w:pPr>
         <w:pStyle w:val="1"/>
@@ -5517,7 +5498,7 @@
           <w:numId w:val="11"/>
         </w:numPr>
       </w:pPr>
-      <w:permStart w:id="1511337832" w:edGrp="everyone"/>
+      <w:permStart w:id="574832591" w:edGrp="everyone"/>
       <w:r>
         <w:t xml:space="preserve">Указать ссылки на литературу, использовавшуюся при </w:t>
       </w:r>
@@ -5533,7 +5514,7 @@
       <w:r>
         <w:t>.</w:t>
       </w:r>
-      <w:permEnd w:id="1511337832"/>
+      <w:permEnd w:id="574832591"/>
     </w:p>
     <w:sectPr>
       <w:headerReference w:type="default" r:id="rId11"/>
@@ -5606,7 +5587,7 @@
       <w:rPr>
         <w:noProof/>
       </w:rPr>
-      <w:t>10</w:t>
+      <w:t>6</w:t>
     </w:r>
     <w:r>
       <w:fldChar w:fldCharType="end"/>
@@ -7531,7 +7512,7 @@
 </file>
 
 <file path=customXml/itemProps1.xml><?xml version="1.0" encoding="utf-8"?>
-<ds:datastoreItem xmlns:ds="http://schemas.openxmlformats.org/officeDocument/2006/customXml" ds:itemID="{9A0F0FAC-849E-445D-A041-F597A38B2B71}">
+<ds:datastoreItem xmlns:ds="http://schemas.openxmlformats.org/officeDocument/2006/customXml" ds:itemID="{67E8246E-E093-4BD7-99B3-112A506C8C76}">
   <ds:schemaRefs>
     <ds:schemaRef ds:uri="http://schemas.openxmlformats.org/officeDocument/2006/bibliography"/>
   </ds:schemaRefs>

</xml_diff>